<commit_message>
#7  Kezdeti leírás + osztály diagramm váz
</commit_message>
<xml_diff>
--- a/templ_03_KZS.docx
+++ b/templ_03_KZS.docx
@@ -56,47 +56,351 @@
       <w:pPr>
         <w:pStyle w:val="Cmsor3"/>
       </w:pPr>
-      <w:r>
-        <w:t>Objektum1</w:t>
-      </w:r>
-    </w:p>
-    <w:p>
-      <w:pPr>
-        <w:pStyle w:val="magyarazat"/>
-      </w:pPr>
-      <w:r>
-        <w:t>[Felelősség informális leírása]</w:t>
+      <w:proofErr w:type="spellStart"/>
+      <w:r>
+        <w:t>Tecton</w:t>
+      </w:r>
+      <w:proofErr w:type="spellEnd"/>
+    </w:p>
+    <w:p>
+      <w:r>
+        <w:t xml:space="preserve">Egy absztrakt osztály, ami egy </w:t>
+      </w:r>
+      <w:proofErr w:type="spellStart"/>
+      <w:r>
+        <w:t>tektont</w:t>
+      </w:r>
+      <w:proofErr w:type="spellEnd"/>
+      <w:r>
+        <w:t xml:space="preserve"> azaz játékmező atomi alapelemét ábrázolja.</w:t>
       </w:r>
     </w:p>
     <w:p>
       <w:pPr>
         <w:pStyle w:val="Cmsor3"/>
       </w:pPr>
-      <w:r>
-        <w:t>Objektum2</w:t>
-      </w:r>
-    </w:p>
-    <w:p>
-      <w:pPr>
-        <w:pStyle w:val="magyarazat"/>
-      </w:pPr>
-      <w:r>
-        <w:t>[Felelősség informális leírása]</w:t>
-      </w:r>
-    </w:p>
-    <w:p>
-      <w:pPr>
-        <w:pStyle w:val="magyarazat"/>
-      </w:pPr>
-    </w:p>
-    <w:p>
-      <w:pPr>
-        <w:pStyle w:val="magyarazat"/>
-      </w:pPr>
-    </w:p>
-    <w:p>
-      <w:pPr>
-        <w:pStyle w:val="magyarazat"/>
+      <w:proofErr w:type="spellStart"/>
+      <w:r>
+        <w:t>CoarseTecton</w:t>
+      </w:r>
+      <w:proofErr w:type="spellEnd"/>
+    </w:p>
+    <w:p>
+      <w:r>
+        <w:t xml:space="preserve">Egy </w:t>
+      </w:r>
+      <w:proofErr w:type="spellStart"/>
+      <w:r>
+        <w:t>tekton</w:t>
+      </w:r>
+      <w:proofErr w:type="spellEnd"/>
+      <w:r>
+        <w:t>, amire nem tud gombarész terjeszkedni.</w:t>
+      </w:r>
+    </w:p>
+    <w:p>
+      <w:pPr>
+        <w:pStyle w:val="Cmsor3"/>
+      </w:pPr>
+      <w:proofErr w:type="spellStart"/>
+      <w:r>
+        <w:t>FertileTecton</w:t>
+      </w:r>
+      <w:proofErr w:type="spellEnd"/>
+    </w:p>
+    <w:p>
+      <w:r>
+        <w:t xml:space="preserve">Egy </w:t>
+      </w:r>
+      <w:proofErr w:type="spellStart"/>
+      <w:r>
+        <w:t>tekton</w:t>
+      </w:r>
+      <w:proofErr w:type="spellEnd"/>
+      <w:r>
+        <w:t>, melyen gombarész lehet.</w:t>
+      </w:r>
+    </w:p>
+    <w:p>
+      <w:pPr>
+        <w:pStyle w:val="Cmsor3"/>
+      </w:pPr>
+      <w:proofErr w:type="spellStart"/>
+      <w:r>
+        <w:t>MultiLayeredTecton</w:t>
+      </w:r>
+      <w:proofErr w:type="spellEnd"/>
+    </w:p>
+    <w:p>
+      <w:r>
+        <w:t xml:space="preserve">Egy termékeny </w:t>
+      </w:r>
+      <w:proofErr w:type="spellStart"/>
+      <w:r>
+        <w:t>tekton</w:t>
+      </w:r>
+      <w:proofErr w:type="spellEnd"/>
+      <w:r>
+        <w:t xml:space="preserve">, amelyen </w:t>
+      </w:r>
+      <w:r>
+        <w:t>3</w:t>
+      </w:r>
+      <w:r>
+        <w:t xml:space="preserve"> gombafonál is meg tud teremni.</w:t>
+      </w:r>
+    </w:p>
+    <w:p>
+      <w:pPr>
+        <w:pStyle w:val="Cmsor3"/>
+      </w:pPr>
+      <w:proofErr w:type="spellStart"/>
+      <w:r>
+        <w:t>AridTecton</w:t>
+      </w:r>
+      <w:proofErr w:type="spellEnd"/>
+    </w:p>
+    <w:p>
+      <w:r>
+        <w:t xml:space="preserve">Egy termékeny </w:t>
+      </w:r>
+      <w:proofErr w:type="spellStart"/>
+      <w:r>
+        <w:t>tekton</w:t>
+      </w:r>
+      <w:proofErr w:type="spellEnd"/>
+      <w:r>
+        <w:t>, amin viszont</w:t>
+      </w:r>
+    </w:p>
+    <w:p>
+      <w:pPr>
+        <w:pStyle w:val="Cmsor3"/>
+      </w:pPr>
+      <w:proofErr w:type="spellStart"/>
+      <w:r>
+        <w:t>Mush</w:t>
+      </w:r>
+      <w:r>
+        <w:t>r</w:t>
+      </w:r>
+      <w:r>
+        <w:t>oomPart</w:t>
+      </w:r>
+      <w:proofErr w:type="spellEnd"/>
+    </w:p>
+    <w:p>
+      <w:r>
+        <w:t xml:space="preserve">A gombának </w:t>
+      </w:r>
+      <w:r>
+        <w:t>egy részét ábrázol</w:t>
+      </w:r>
+      <w:r>
+        <w:t xml:space="preserve">ó </w:t>
+      </w:r>
+      <w:proofErr w:type="spellStart"/>
+      <w:r>
+        <w:t>absztrak</w:t>
+      </w:r>
+      <w:proofErr w:type="spellEnd"/>
+      <w:r>
+        <w:t xml:space="preserve"> </w:t>
+      </w:r>
+      <w:r>
+        <w:t>t objektum</w:t>
+      </w:r>
+      <w:r>
+        <w:t xml:space="preserve">. </w:t>
+      </w:r>
+      <w:r>
+        <w:t xml:space="preserve">Gombafonál nőhet ki belőle, </w:t>
+      </w:r>
+    </w:p>
+    <w:p>
+      <w:pPr>
+        <w:pStyle w:val="Cmsor3"/>
+      </w:pPr>
+      <w:proofErr w:type="spellStart"/>
+      <w:r>
+        <w:t>Mycelium</w:t>
+      </w:r>
+      <w:proofErr w:type="spellEnd"/>
+    </w:p>
+    <w:p>
+      <w:r>
+        <w:t>Gombafonál, azaz e</w:t>
+      </w:r>
+      <w:r>
+        <w:t xml:space="preserve">gy olyan gombarész, </w:t>
+      </w:r>
+      <w:r>
+        <w:t>amire gomba</w:t>
+      </w:r>
+      <w:r>
+        <w:t>test</w:t>
+      </w:r>
+      <w:r>
+        <w:t xml:space="preserve"> növekedhet</w:t>
+      </w:r>
+      <w:r>
+        <w:t xml:space="preserve">. </w:t>
+      </w:r>
+      <w:r>
+        <w:t xml:space="preserve"> </w:t>
+      </w:r>
+    </w:p>
+    <w:p>
+      <w:pPr>
+        <w:pStyle w:val="Cmsor3"/>
+      </w:pPr>
+      <w:proofErr w:type="spellStart"/>
+      <w:r>
+        <w:t>MushroomBody</w:t>
+      </w:r>
+      <w:proofErr w:type="spellEnd"/>
+    </w:p>
+    <w:p>
+      <w:r>
+        <w:t>Gombatest</w:t>
+      </w:r>
+      <w:r>
+        <w:t xml:space="preserve">, azaz egy olyan gombarész, </w:t>
+      </w:r>
+      <w:r>
+        <w:t>amely felelős</w:t>
+      </w:r>
+      <w:r>
+        <w:t xml:space="preserve"> </w:t>
+      </w:r>
+      <w:r>
+        <w:t>a</w:t>
+      </w:r>
+      <w:r>
+        <w:t xml:space="preserve"> spórák termelésért</w:t>
+      </w:r>
+      <w:r>
+        <w:t xml:space="preserve"> és kilövésért. </w:t>
+      </w:r>
+      <w:r>
+        <w:t xml:space="preserve">3 kilövés után </w:t>
+      </w:r>
+      <w:r>
+        <w:t>elpusztul, azaz nem tud már spórát kilőni.</w:t>
+      </w:r>
+    </w:p>
+    <w:p>
+      <w:pPr>
+        <w:pStyle w:val="Cmsor3"/>
+      </w:pPr>
+      <w:proofErr w:type="spellStart"/>
+      <w:r>
+        <w:t>Spore</w:t>
+      </w:r>
+      <w:proofErr w:type="spellEnd"/>
+    </w:p>
+    <w:p>
+      <w:pPr>
+        <w:pStyle w:val="Cmsor3"/>
+      </w:pPr>
+      <w:proofErr w:type="spellStart"/>
+      <w:r>
+        <w:t>Insect</w:t>
+      </w:r>
+      <w:proofErr w:type="spellEnd"/>
+    </w:p>
+    <w:p>
+      <w:pPr>
+        <w:pStyle w:val="Cmsor3"/>
+      </w:pPr>
+      <w:proofErr w:type="spellStart"/>
+      <w:r>
+        <w:t>Player</w:t>
+      </w:r>
+      <w:proofErr w:type="spellEnd"/>
+    </w:p>
+    <w:p>
+      <w:pPr>
+        <w:pStyle w:val="Cmsor3"/>
+      </w:pPr>
+      <w:proofErr w:type="spellStart"/>
+      <w:r>
+        <w:t>Entomologist</w:t>
+      </w:r>
+      <w:proofErr w:type="spellEnd"/>
+    </w:p>
+    <w:p>
+      <w:pPr>
+        <w:pStyle w:val="Cmsor3"/>
+      </w:pPr>
+      <w:proofErr w:type="spellStart"/>
+      <w:r>
+        <w:t>Mycologist</w:t>
+      </w:r>
+      <w:proofErr w:type="spellEnd"/>
+    </w:p>
+    <w:p>
+      <w:pPr>
+        <w:pStyle w:val="Cmsor3"/>
+      </w:pPr>
+      <w:r>
+        <w:t>GameManager</w:t>
+      </w:r>
+    </w:p>
+    <w:p>
+      <w:pPr>
+        <w:pStyle w:val="Cmsor3"/>
+      </w:pPr>
+      <w:proofErr w:type="spellStart"/>
+      <w:r>
+        <w:t>GameBoard</w:t>
+      </w:r>
+      <w:proofErr w:type="spellEnd"/>
+    </w:p>
+    <w:p>
+      <w:pPr>
+        <w:pStyle w:val="Cmsor3"/>
+      </w:pPr>
+      <w:proofErr w:type="spellStart"/>
+      <w:r>
+        <w:t>SaveManager</w:t>
+      </w:r>
+      <w:proofErr w:type="spellEnd"/>
+    </w:p>
+    <w:p/>
+    <w:p>
+      <w:pPr>
+        <w:pStyle w:val="Cmsor3"/>
+        <w:rPr>
+          <w:sz w:val="24"/>
+          <w:szCs w:val="24"/>
+        </w:rPr>
+      </w:pPr>
+      <w:proofErr w:type="spellStart"/>
+      <w:r>
+        <w:lastRenderedPageBreak/>
+        <w:t>GameStateData</w:t>
+      </w:r>
+      <w:proofErr w:type="spellEnd"/>
+    </w:p>
+    <w:p/>
+    <w:p>
+      <w:pPr>
+        <w:pStyle w:val="Cmsor3"/>
+        <w:numPr>
+          <w:ilvl w:val="0"/>
+          <w:numId w:val="0"/>
+        </w:numPr>
+        <w:ind w:left="720" w:hanging="720"/>
+      </w:pPr>
+    </w:p>
+    <w:p>
+      <w:pPr>
+        <w:pStyle w:val="Cmsor3"/>
+        <w:numPr>
+          <w:ilvl w:val="0"/>
+          <w:numId w:val="0"/>
+        </w:numPr>
       </w:pPr>
     </w:p>
     <w:p>
@@ -466,6 +770,7 @@
           <w:sz w:val="24"/>
           <w:szCs w:val="24"/>
         </w:rPr>
+        <w:lastRenderedPageBreak/>
         <w:t>Metódusok</w:t>
       </w:r>
     </w:p>
@@ -500,7 +805,6 @@
         <w:t xml:space="preserve">int </w:t>
       </w:r>
       <w:proofErr w:type="spellStart"/>
-      <w:proofErr w:type="gramStart"/>
       <w:r>
         <w:rPr>
           <w:b/>
@@ -512,14 +816,7 @@
         <w:rPr>
           <w:b/>
         </w:rPr>
-        <w:t>(</w:t>
-      </w:r>
-      <w:proofErr w:type="gramEnd"/>
-      <w:r>
-        <w:rPr>
-          <w:b/>
-        </w:rPr>
-        <w:t>Osztály3 o1, Osztály4 o2)</w:t>
+        <w:t>(Osztály3 o1, Osztály4 o2)</w:t>
       </w:r>
       <w:r>
         <w:t>: metódus leírása</w:t>
@@ -536,21 +833,7 @@
         <w:rPr>
           <w:b/>
         </w:rPr>
-        <w:t xml:space="preserve">int </w:t>
-      </w:r>
-      <w:proofErr w:type="gramStart"/>
-      <w:r>
-        <w:rPr>
-          <w:b/>
-        </w:rPr>
-        <w:t>bar(</w:t>
-      </w:r>
-      <w:proofErr w:type="gramEnd"/>
-      <w:r>
-        <w:rPr>
-          <w:b/>
-        </w:rPr>
-        <w:t>Osztály5 o1)</w:t>
+        <w:t>int bar(Osztály5 o1)</w:t>
       </w:r>
       <w:r>
         <w:t>: metódus leírása</w:t>
@@ -855,7 +1138,6 @@
         <w:t xml:space="preserve">int </w:t>
       </w:r>
       <w:proofErr w:type="spellStart"/>
-      <w:proofErr w:type="gramStart"/>
       <w:r>
         <w:rPr>
           <w:b/>
@@ -867,14 +1149,7 @@
         <w:rPr>
           <w:b/>
         </w:rPr>
-        <w:t>(</w:t>
-      </w:r>
-      <w:proofErr w:type="gramEnd"/>
-      <w:r>
-        <w:rPr>
-          <w:b/>
-        </w:rPr>
-        <w:t>Osztály3 o1, Osztály4 o2)</w:t>
+        <w:t>(Osztály3 o1, Osztály4 o2)</w:t>
       </w:r>
       <w:r>
         <w:t>: metódus leírása</w:t>
@@ -891,21 +1166,7 @@
         <w:rPr>
           <w:b/>
         </w:rPr>
-        <w:t xml:space="preserve">int </w:t>
-      </w:r>
-      <w:proofErr w:type="gramStart"/>
-      <w:r>
-        <w:rPr>
-          <w:b/>
-        </w:rPr>
-        <w:t>bar(</w:t>
-      </w:r>
-      <w:proofErr w:type="gramEnd"/>
-      <w:r>
-        <w:rPr>
-          <w:b/>
-        </w:rPr>
-        <w:t>Osztály5 o1)</w:t>
+        <w:t>int bar(Osztály5 o1)</w:t>
       </w:r>
       <w:r>
         <w:t>: metódus leírása</w:t>
@@ -951,11 +1212,7 @@
         <w:t>.</w:t>
       </w:r>
       <w:r>
-        <w:t xml:space="preserve"> Konzisztens kell legyen az előző alfejezettel. Minden metódus, ami ott szerepel, fel kell tűnjön valamelyik szekvenciában. Minden </w:t>
-      </w:r>
-      <w:r>
-        <w:lastRenderedPageBreak/>
-        <w:t xml:space="preserve">metódusnak, ami szekvenciában szerepel, </w:t>
+        <w:t xml:space="preserve"> Konzisztens kell legyen az előző alfejezettel. Minden metódus, ami ott szerepel, fel kell tűnjön valamelyik szekvenciában. Minden metódusnak, ami szekvenciában szerepel, </w:t>
       </w:r>
       <w:proofErr w:type="spellStart"/>
       <w:r>
@@ -1156,25 +1413,49 @@
           <w:tcPr>
             <w:tcW w:w="2214" w:type="dxa"/>
           </w:tcPr>
-          <w:p/>
+          <w:p>
+            <w:r>
+              <w:t>2025.02.25.</w:t>
+            </w:r>
+          </w:p>
+          <w:p>
+            <w:r>
+              <w:t>18:00</w:t>
+            </w:r>
+          </w:p>
         </w:tc>
         <w:tc>
           <w:tcPr>
             <w:tcW w:w="2214" w:type="dxa"/>
           </w:tcPr>
-          <w:p/>
+          <w:p>
+            <w:r>
+              <w:t>2 óra</w:t>
+            </w:r>
+          </w:p>
         </w:tc>
         <w:tc>
           <w:tcPr>
             <w:tcW w:w="2214" w:type="dxa"/>
           </w:tcPr>
-          <w:p/>
+          <w:p>
+            <w:r>
+              <w:t>Kohár</w:t>
+            </w:r>
+          </w:p>
         </w:tc>
         <w:tc>
           <w:tcPr>
             <w:tcW w:w="2214" w:type="dxa"/>
           </w:tcPr>
-          <w:p/>
+          <w:p>
+            <w:r>
+              <w:t>Osztály</w:t>
+            </w:r>
+            <w:r>
+              <w:t>katalógus kezdetleges leírása</w:t>
+            </w:r>
+          </w:p>
         </w:tc>
       </w:tr>
     </w:tbl>
@@ -1322,7 +1603,7 @@
         <w:noProof/>
         <w:lang w:val="en-US"/>
       </w:rPr>
-      <w:t>2025-02-23</w:t>
+      <w:t>2025-02-24</w:t>
     </w:r>
     <w:r>
       <w:rPr>
@@ -2641,7 +2922,6 @@
   <w:style w:type="character" w:default="1" w:styleId="Bekezdsalapbettpusa">
     <w:name w:val="Default Paragraph Font"/>
     <w:uiPriority w:val="1"/>
-    <w:semiHidden/>
     <w:unhideWhenUsed/>
   </w:style>
   <w:style w:type="table" w:default="1" w:styleId="Normltblzat">
@@ -2778,6 +3058,32 @@
       <w:rFonts w:ascii="Tahoma" w:hAnsi="Tahoma" w:cs="Tahoma"/>
       <w:sz w:val="16"/>
       <w:szCs w:val="16"/>
+    </w:rPr>
+  </w:style>
+  <w:style w:type="paragraph" w:styleId="Alcm">
+    <w:name w:val="Subtitle"/>
+    <w:basedOn w:val="Norml"/>
+    <w:next w:val="Norml"/>
+    <w:link w:val="AlcmChar"/>
+    <w:qFormat/>
+    <w:rsid w:val="007361E9"/>
+    <w:pPr>
+      <w:spacing w:after="60"/>
+      <w:jc w:val="center"/>
+      <w:outlineLvl w:val="1"/>
+    </w:pPr>
+    <w:rPr>
+      <w:rFonts w:ascii="Aptos Display" w:hAnsi="Aptos Display"/>
+    </w:rPr>
+  </w:style>
+  <w:style w:type="character" w:customStyle="1" w:styleId="AlcmChar">
+    <w:name w:val="Alcím Char"/>
+    <w:link w:val="Alcm"/>
+    <w:rsid w:val="007361E9"/>
+    <w:rPr>
+      <w:rFonts w:ascii="Aptos Display" w:eastAsia="Times New Roman" w:hAnsi="Aptos Display" w:cs="Times New Roman"/>
+      <w:sz w:val="24"/>
+      <w:szCs w:val="24"/>
     </w:rPr>
   </w:style>
 </w:styles>

</xml_diff>

<commit_message>
#7  Objektum katalógus befejezése
</commit_message>
<xml_diff>
--- a/templ_03_KZS.docx
+++ b/templ_03_KZS.docx
@@ -12,13 +12,8 @@
         </w:rPr>
         <w:t>Anal</w:t>
       </w:r>
-      <w:proofErr w:type="spellStart"/>
-      <w:r>
-        <w:t>ízis</w:t>
-      </w:r>
-      <w:proofErr w:type="spellEnd"/>
-      <w:r>
-        <w:t xml:space="preserve"> modell kidolgozása</w:t>
+      <w:r>
+        <w:t>ízis modell kidolgozása</w:t>
       </w:r>
     </w:p>
     <w:p>
@@ -56,92 +51,121 @@
       <w:pPr>
         <w:pStyle w:val="Cmsor3"/>
       </w:pPr>
-      <w:proofErr w:type="spellStart"/>
       <w:r>
         <w:t>Tecton</w:t>
       </w:r>
-      <w:proofErr w:type="spellEnd"/>
-    </w:p>
-    <w:p>
-      <w:r>
-        <w:t xml:space="preserve">Egy absztrakt osztály, ami egy </w:t>
-      </w:r>
-      <w:proofErr w:type="spellStart"/>
-      <w:r>
-        <w:t>tektont</w:t>
-      </w:r>
-      <w:proofErr w:type="spellEnd"/>
-      <w:r>
-        <w:t xml:space="preserve"> azaz játékmező atomi alapelemét ábrázolja.</w:t>
+    </w:p>
+    <w:p>
+      <w:r>
+        <w:t>Egy osztály, ami egy tektont azaz játékmező atomi alapelemét ábrázolja.</w:t>
+      </w:r>
+      <w:r>
+        <w:t xml:space="preserve"> </w:t>
+      </w:r>
+      <w:r>
+        <w:t xml:space="preserve">Felelős a tektöntörés lebonyolításért. Ebbe beletartozik: Új tektonok </w:t>
+      </w:r>
+      <w:r>
+        <w:t>létrehozása</w:t>
+      </w:r>
+      <w:r>
+        <w:t xml:space="preserve"> és</w:t>
+      </w:r>
+      <w:r>
+        <w:t xml:space="preserve"> szomszédságok eldöntése</w:t>
+      </w:r>
+      <w:r>
+        <w:t>.</w:t>
+      </w:r>
+      <w:r>
+        <w:t xml:space="preserve"> </w:t>
+      </w:r>
+      <w:r>
+        <w:t xml:space="preserve">Tartalmaz egy visszaszámlálót, </w:t>
+      </w:r>
+      <w:r>
+        <w:t>ami számolja, hogy hány kör múlva következik be tektontörés.</w:t>
+      </w:r>
+      <w:r>
+        <w:t xml:space="preserve"> Felelőssége még a</w:t>
+      </w:r>
+      <w:r>
+        <w:t>zt is meghatározni, hogy gombafonál nőhet-e rá</w:t>
+      </w:r>
+      <w:r>
+        <w:t xml:space="preserve"> és</w:t>
+      </w:r>
+      <w:r>
+        <w:t xml:space="preserve"> </w:t>
+      </w:r>
+      <w:r>
+        <w:t xml:space="preserve">a </w:t>
+      </w:r>
+      <w:r>
+        <w:t>rajtalévő gombafonál</w:t>
+      </w:r>
+      <w:r>
+        <w:t xml:space="preserve"> </w:t>
+      </w:r>
+      <w:r>
+        <w:t xml:space="preserve">esetleges </w:t>
+      </w:r>
+      <w:r>
+        <w:t>eltüntetése</w:t>
+      </w:r>
+      <w:r>
+        <w:t>.</w:t>
       </w:r>
     </w:p>
     <w:p>
       <w:pPr>
         <w:pStyle w:val="Cmsor3"/>
       </w:pPr>
-      <w:proofErr w:type="spellStart"/>
       <w:r>
         <w:t>CoarseTecton</w:t>
       </w:r>
-      <w:proofErr w:type="spellEnd"/>
-    </w:p>
-    <w:p>
-      <w:r>
-        <w:t xml:space="preserve">Egy </w:t>
-      </w:r>
-      <w:proofErr w:type="spellStart"/>
-      <w:r>
-        <w:t>tekton</w:t>
-      </w:r>
-      <w:proofErr w:type="spellEnd"/>
-      <w:r>
-        <w:t>, amire nem tud gombarész terjeszkedni.</w:t>
+    </w:p>
+    <w:p>
+      <w:r>
+        <w:t>Egy tekton, amire nem tud gombarész terjeszkedni.</w:t>
       </w:r>
     </w:p>
     <w:p>
       <w:pPr>
         <w:pStyle w:val="Cmsor3"/>
       </w:pPr>
-      <w:proofErr w:type="spellStart"/>
       <w:r>
         <w:t>FertileTecton</w:t>
       </w:r>
-      <w:proofErr w:type="spellEnd"/>
-    </w:p>
-    <w:p>
-      <w:r>
-        <w:t xml:space="preserve">Egy </w:t>
-      </w:r>
-      <w:proofErr w:type="spellStart"/>
-      <w:r>
-        <w:t>tekton</w:t>
-      </w:r>
-      <w:proofErr w:type="spellEnd"/>
-      <w:r>
-        <w:t>, melyen gombarész lehet.</w:t>
+    </w:p>
+    <w:p>
+      <w:r>
+        <w:t>Egy tekton, melyen</w:t>
+      </w:r>
+      <w:r>
+        <w:t xml:space="preserve"> lehet</w:t>
+      </w:r>
+      <w:r>
+        <w:t xml:space="preserve"> (alapértelmezetten 1)</w:t>
+      </w:r>
+      <w:r>
+        <w:t xml:space="preserve"> gombarész.</w:t>
+      </w:r>
+      <w:r>
+        <w:t xml:space="preserve"> </w:t>
       </w:r>
     </w:p>
     <w:p>
       <w:pPr>
         <w:pStyle w:val="Cmsor3"/>
       </w:pPr>
-      <w:proofErr w:type="spellStart"/>
       <w:r>
         <w:t>MultiLayeredTecton</w:t>
       </w:r>
-      <w:proofErr w:type="spellEnd"/>
-    </w:p>
-    <w:p>
-      <w:r>
-        <w:t xml:space="preserve">Egy termékeny </w:t>
-      </w:r>
-      <w:proofErr w:type="spellStart"/>
-      <w:r>
-        <w:t>tekton</w:t>
-      </w:r>
-      <w:proofErr w:type="spellEnd"/>
-      <w:r>
-        <w:t xml:space="preserve">, amelyen </w:t>
+    </w:p>
+    <w:p>
+      <w:r>
+        <w:t xml:space="preserve">Egy termékeny tekton, amelyen </w:t>
       </w:r>
       <w:r>
         <w:t>3</w:t>
@@ -154,30 +178,31 @@
       <w:pPr>
         <w:pStyle w:val="Cmsor3"/>
       </w:pPr>
-      <w:proofErr w:type="spellStart"/>
       <w:r>
         <w:t>AridTecton</w:t>
       </w:r>
-      <w:proofErr w:type="spellEnd"/>
-    </w:p>
-    <w:p>
-      <w:r>
-        <w:t xml:space="preserve">Egy termékeny </w:t>
-      </w:r>
-      <w:proofErr w:type="spellStart"/>
-      <w:r>
-        <w:t>tekton</w:t>
-      </w:r>
-      <w:proofErr w:type="spellEnd"/>
-      <w:r>
-        <w:t>, amin viszont</w:t>
+    </w:p>
+    <w:p>
+      <w:r>
+        <w:t>Egy termékeny tekton, amin</w:t>
+      </w:r>
+      <w:r>
+        <w:t xml:space="preserve"> </w:t>
+      </w:r>
+      <w:r>
+        <w:t xml:space="preserve">5 kör után a gombafonál </w:t>
+      </w:r>
+      <w:r>
+        <w:t>törlődik</w:t>
+      </w:r>
+      <w:r>
+        <w:t>.</w:t>
       </w:r>
     </w:p>
     <w:p>
       <w:pPr>
         <w:pStyle w:val="Cmsor3"/>
       </w:pPr>
-      <w:proofErr w:type="spellStart"/>
       <w:r>
         <w:t>Mush</w:t>
       </w:r>
@@ -187,7 +212,6 @@
       <w:r>
         <w:t>oomPart</w:t>
       </w:r>
-      <w:proofErr w:type="spellEnd"/>
     </w:p>
     <w:p>
       <w:r>
@@ -197,193 +221,501 @@
         <w:t>egy részét ábrázol</w:t>
       </w:r>
       <w:r>
-        <w:t xml:space="preserve">ó </w:t>
-      </w:r>
-      <w:proofErr w:type="spellStart"/>
-      <w:r>
-        <w:t>absztrak</w:t>
-      </w:r>
-      <w:proofErr w:type="spellEnd"/>
+        <w:t>ó absztrakt objektum</w:t>
+      </w:r>
+      <w:r>
+        <w:t xml:space="preserve">. </w:t>
+      </w:r>
+      <w:r>
+        <w:t>Gombafonál ki</w:t>
+      </w:r>
+      <w:r>
+        <w:t>nőhet belőle.</w:t>
+      </w:r>
       <w:r>
         <w:t xml:space="preserve"> </w:t>
       </w:r>
-      <w:r>
-        <w:t>t objektum</w:t>
+    </w:p>
+    <w:p>
+      <w:pPr>
+        <w:pStyle w:val="Cmsor3"/>
+      </w:pPr>
+      <w:r>
+        <w:t>Mycelium</w:t>
+      </w:r>
+    </w:p>
+    <w:p>
+      <w:r>
+        <w:t>Gombafonál, azaz e</w:t>
+      </w:r>
+      <w:r>
+        <w:t xml:space="preserve">gy olyan gombarész, </w:t>
+      </w:r>
+      <w:r>
+        <w:t>amire gomba</w:t>
+      </w:r>
+      <w:r>
+        <w:t>test</w:t>
+      </w:r>
+      <w:r>
+        <w:t xml:space="preserve"> növekedhet</w:t>
       </w:r>
       <w:r>
         <w:t xml:space="preserve">. </w:t>
       </w:r>
       <w:r>
-        <w:t xml:space="preserve">Gombafonál nőhet ki belőle, </w:t>
+        <w:t xml:space="preserve">Ha 3 spóra van rajta, akkor </w:t>
+      </w:r>
+      <w:r>
+        <w:t>gombatest</w:t>
+      </w:r>
+      <w:r>
+        <w:t>et növeszthet</w:t>
+      </w:r>
+      <w:r>
+        <w:t>.</w:t>
       </w:r>
     </w:p>
     <w:p>
       <w:pPr>
         <w:pStyle w:val="Cmsor3"/>
       </w:pPr>
-      <w:proofErr w:type="spellStart"/>
-      <w:r>
-        <w:t>Mycelium</w:t>
-      </w:r>
-      <w:proofErr w:type="spellEnd"/>
-    </w:p>
-    <w:p>
-      <w:r>
-        <w:t>Gombafonál, azaz e</w:t>
-      </w:r>
-      <w:r>
-        <w:t xml:space="preserve">gy olyan gombarész, </w:t>
-      </w:r>
-      <w:r>
-        <w:t>amire gomba</w:t>
-      </w:r>
-      <w:r>
-        <w:t>test</w:t>
-      </w:r>
-      <w:r>
-        <w:t xml:space="preserve"> növekedhet</w:t>
+      <w:r>
+        <w:t>MushroomBody</w:t>
+      </w:r>
+    </w:p>
+    <w:p>
+      <w:r>
+        <w:t>Gombatest</w:t>
+      </w:r>
+      <w:r>
+        <w:t xml:space="preserve">, azaz egy olyan gombarész, </w:t>
+      </w:r>
+      <w:r>
+        <w:t>amely felelős</w:t>
+      </w:r>
+      <w:r>
+        <w:t xml:space="preserve"> </w:t>
+      </w:r>
+      <w:r>
+        <w:t>a</w:t>
+      </w:r>
+      <w:r>
+        <w:t xml:space="preserve"> spórák termelésért</w:t>
+      </w:r>
+      <w:r>
+        <w:t xml:space="preserve"> és kilövésért. </w:t>
+      </w:r>
+      <w:r>
+        <w:t xml:space="preserve">3 kilövés után </w:t>
+      </w:r>
+      <w:r>
+        <w:t>elpusztul, azaz nem tud már spórát kilőni.</w:t>
+      </w:r>
+    </w:p>
+    <w:p>
+      <w:pPr>
+        <w:pStyle w:val="Cmsor3"/>
+      </w:pPr>
+      <w:r>
+        <w:t>Spore</w:t>
+      </w:r>
+    </w:p>
+    <w:p>
+      <w:r>
+        <w:t>Spóra</w:t>
       </w:r>
       <w:r>
         <w:t xml:space="preserve">. </w:t>
       </w:r>
       <w:r>
+        <w:t>Tartalmazza a</w:t>
+      </w:r>
+      <w:r>
+        <w:t xml:space="preserve"> mellékhatását, amit </w:t>
+      </w:r>
+      <w:r>
+        <w:t>a rovar elszenved, ha mege</w:t>
+      </w:r>
+      <w:r>
+        <w:t xml:space="preserve">szi. </w:t>
+      </w:r>
+    </w:p>
+    <w:p>
+      <w:pPr>
+        <w:pStyle w:val="Cmsor3"/>
+      </w:pPr>
+      <w:r>
+        <w:t>Insect</w:t>
+      </w:r>
+    </w:p>
+    <w:p>
+      <w:r>
+        <w:t>A rovarász által irányított</w:t>
+      </w:r>
+      <w:r>
+        <w:t xml:space="preserve"> rovar, </w:t>
+      </w:r>
+      <w:r>
+        <w:t xml:space="preserve">ami képes a </w:t>
+      </w:r>
+      <w:r>
+        <w:t xml:space="preserve">gombafonalak mentén mozogni, </w:t>
+      </w:r>
+      <w:r>
+        <w:t>a fonalakat elvágni</w:t>
+      </w:r>
+      <w:r>
+        <w:t xml:space="preserve"> és spórákat megenni. </w:t>
+      </w:r>
+      <w:r>
+        <w:t xml:space="preserve">Ha a gombafonalak </w:t>
+      </w:r>
+      <w:r>
+        <w:t>eltűnnek</w:t>
+      </w:r>
+      <w:r>
+        <w:t>,</w:t>
+      </w:r>
+      <w:r>
         <w:t xml:space="preserve"> </w:t>
       </w:r>
+      <w:r>
+        <w:t xml:space="preserve">a rovar </w:t>
+      </w:r>
+      <w:r>
+        <w:t xml:space="preserve">egy </w:t>
+      </w:r>
+      <w:r>
+        <w:t>véletlenszerű</w:t>
+      </w:r>
+      <w:r>
+        <w:t xml:space="preserve"> tektonra elmenekül. </w:t>
+      </w:r>
+      <w:r>
+        <w:t>Tartalmazza, hogy egy körben még hányat léphet</w:t>
+      </w:r>
+      <w:r>
+        <w:t xml:space="preserve"> és hogy éppen milyen</w:t>
+      </w:r>
+      <w:r>
+        <w:t xml:space="preserve"> spóra</w:t>
+      </w:r>
+      <w:r>
+        <w:t xml:space="preserve"> </w:t>
+      </w:r>
+      <w:r>
+        <w:t>effektus alatt áll.</w:t>
+      </w:r>
     </w:p>
     <w:p>
       <w:pPr>
         <w:pStyle w:val="Cmsor3"/>
       </w:pPr>
-      <w:proofErr w:type="spellStart"/>
-      <w:r>
-        <w:t>MushroomBody</w:t>
-      </w:r>
-      <w:proofErr w:type="spellEnd"/>
-    </w:p>
-    <w:p>
-      <w:r>
-        <w:t>Gombatest</w:t>
-      </w:r>
-      <w:r>
-        <w:t xml:space="preserve">, azaz egy olyan gombarész, </w:t>
-      </w:r>
-      <w:r>
-        <w:t>amely felelős</w:t>
+      <w:r>
+        <w:lastRenderedPageBreak/>
+        <w:t>Player</w:t>
+      </w:r>
+    </w:p>
+    <w:p>
+      <w:r>
+        <w:t xml:space="preserve">Egy játékost </w:t>
+      </w:r>
+      <w:r>
+        <w:t xml:space="preserve">ábrázoló osztály, </w:t>
+      </w:r>
+      <w:r>
+        <w:t>t</w:t>
+      </w:r>
+      <w:r>
+        <w:t>árolja</w:t>
+      </w:r>
+      <w:r>
+        <w:t xml:space="preserve"> a játékos nevét</w:t>
+      </w:r>
+      <w:r>
+        <w:t xml:space="preserve">, </w:t>
+      </w:r>
+      <w:r>
+        <w:t xml:space="preserve">színét </w:t>
+      </w:r>
+      <w:r>
+        <w:t xml:space="preserve">és </w:t>
+      </w:r>
+      <w:r>
+        <w:t>feladata</w:t>
+      </w:r>
+      <w:r>
+        <w:t xml:space="preserve"> visszaadni a </w:t>
+      </w:r>
+      <w:r>
+        <w:t>pontszámát.</w:t>
+      </w:r>
+    </w:p>
+    <w:p>
+      <w:pPr>
+        <w:pStyle w:val="Cmsor3"/>
+      </w:pPr>
+      <w:r>
+        <w:t>Insect</w:t>
+      </w:r>
+      <w:r>
+        <w:t>Ace</w:t>
+      </w:r>
+    </w:p>
+    <w:p>
+      <w:r>
+        <w:t>Rovarász</w:t>
+      </w:r>
+      <w:r>
+        <w:t xml:space="preserve"> játékos</w:t>
+      </w:r>
+      <w:r>
+        <w:t>.</w:t>
       </w:r>
       <w:r>
         <w:t xml:space="preserve"> </w:t>
       </w:r>
       <w:r>
-        <w:t>a</w:t>
-      </w:r>
-      <w:r>
-        <w:t xml:space="preserve"> spórák termelésért</w:t>
-      </w:r>
-      <w:r>
-        <w:t xml:space="preserve"> és kilövésért. </w:t>
-      </w:r>
-      <w:r>
-        <w:t xml:space="preserve">3 kilövés után </w:t>
-      </w:r>
-      <w:r>
-        <w:t>elpusztul, azaz nem tud már spórát kilőni.</w:t>
+        <w:t xml:space="preserve">Tartalmazza, hogy </w:t>
+      </w:r>
+      <w:r>
+        <w:t>a rovarja</w:t>
+      </w:r>
+      <w:r>
+        <w:t xml:space="preserve"> hány spórát fogyasztott el</w:t>
+      </w:r>
+      <w:r>
+        <w:t>.</w:t>
       </w:r>
     </w:p>
     <w:p>
       <w:pPr>
         <w:pStyle w:val="Cmsor3"/>
       </w:pPr>
-      <w:proofErr w:type="spellStart"/>
-      <w:r>
-        <w:t>Spore</w:t>
-      </w:r>
-      <w:proofErr w:type="spellEnd"/>
+      <w:r>
+        <w:t>GomBase</w:t>
+      </w:r>
+    </w:p>
+    <w:p>
+      <w:r>
+        <w:t>G</w:t>
+      </w:r>
+      <w:r>
+        <w:t>ombász</w:t>
+      </w:r>
+      <w:r>
+        <w:t xml:space="preserve"> játékos</w:t>
+      </w:r>
+      <w:r>
+        <w:t>.</w:t>
+      </w:r>
+      <w:r>
+        <w:t xml:space="preserve"> </w:t>
+      </w:r>
+      <w:r>
+        <w:t>Tartalmazza</w:t>
+      </w:r>
+      <w:r>
+        <w:t xml:space="preserve"> a gombáinak a listáját</w:t>
+      </w:r>
+      <w:r>
+        <w:t xml:space="preserve"> és még hány gombafonál növekedését kezdeményezheti. </w:t>
+      </w:r>
     </w:p>
     <w:p>
       <w:pPr>
         <w:pStyle w:val="Cmsor3"/>
       </w:pPr>
-      <w:proofErr w:type="spellStart"/>
-      <w:r>
-        <w:t>Insect</w:t>
-      </w:r>
-      <w:proofErr w:type="spellEnd"/>
+      <w:r>
+        <w:t>GameManager</w:t>
+      </w:r>
+    </w:p>
+    <w:p>
+      <w:r>
+        <w:t xml:space="preserve">A játék állapotáért felelős </w:t>
+      </w:r>
+      <w:r>
+        <w:t>osztály.</w:t>
+      </w:r>
+      <w:r>
+        <w:t xml:space="preserve"> Feladatkörei közé tartozik</w:t>
+      </w:r>
+      <w:r>
+        <w:t>:</w:t>
+      </w:r>
+      <w:r>
+        <w:t xml:space="preserve"> játékosok meghatározása,</w:t>
+      </w:r>
+      <w:r>
+        <w:t xml:space="preserve"> </w:t>
+      </w:r>
+      <w:r>
+        <w:t xml:space="preserve">a </w:t>
+      </w:r>
+      <w:r>
+        <w:t xml:space="preserve">maradandó körök számolása, </w:t>
+      </w:r>
+      <w:r>
+        <w:t>körlimit meghatározása,</w:t>
+      </w:r>
+      <w:r>
+        <w:t xml:space="preserve"> a játékosok köreinek sorrendjének meghatározása, </w:t>
+      </w:r>
+      <w:r>
+        <w:t>új játék kezdete</w:t>
+      </w:r>
+      <w:r>
+        <w:t xml:space="preserve"> és</w:t>
+      </w:r>
+      <w:r>
+        <w:t xml:space="preserve"> a</w:t>
+      </w:r>
+      <w:r>
+        <w:t xml:space="preserve"> győztes</w:t>
+      </w:r>
+      <w:r>
+        <w:t>ek</w:t>
+      </w:r>
+      <w:r>
+        <w:t xml:space="preserve"> meghatározása</w:t>
+      </w:r>
+      <w:r>
+        <w:t>.</w:t>
+      </w:r>
+      <w:r>
+        <w:t xml:space="preserve"> Képes egy </w:t>
+      </w:r>
+      <w:r>
+        <w:t xml:space="preserve">betöltött </w:t>
+      </w:r>
+      <w:r>
+        <w:t>játékállapot</w:t>
+      </w:r>
+      <w:r>
+        <w:t>ot befogadni</w:t>
+      </w:r>
+      <w:r>
+        <w:t xml:space="preserve">, és a tábla </w:t>
+      </w:r>
+      <w:r>
+        <w:t>és játékosok állapotát az alapján átírni.</w:t>
+      </w:r>
+      <w:r>
+        <w:t xml:space="preserve"> </w:t>
+      </w:r>
     </w:p>
     <w:p>
       <w:pPr>
         <w:pStyle w:val="Cmsor3"/>
       </w:pPr>
-      <w:proofErr w:type="spellStart"/>
-      <w:r>
-        <w:t>Player</w:t>
-      </w:r>
-      <w:proofErr w:type="spellEnd"/>
+      <w:r>
+        <w:t>GameBoard</w:t>
+      </w:r>
+    </w:p>
+    <w:p>
+      <w:r>
+        <w:t xml:space="preserve">A játékmezőt </w:t>
+      </w:r>
+      <w:r>
+        <w:t>ábrázoló osztály.</w:t>
+      </w:r>
+      <w:r>
+        <w:t xml:space="preserve"> Feladata </w:t>
+      </w:r>
+      <w:r>
+        <w:t>az összes tekton tárolása</w:t>
+      </w:r>
+      <w:r>
+        <w:t xml:space="preserve">, </w:t>
+      </w:r>
+      <w:r>
+        <w:t>elhelyezése</w:t>
+      </w:r>
+      <w:r>
+        <w:t xml:space="preserve"> és a gombafonál</w:t>
+      </w:r>
+      <w:r>
+        <w:t xml:space="preserve"> gráf komponenseinek azonosítása. </w:t>
+      </w:r>
     </w:p>
     <w:p>
       <w:pPr>
         <w:pStyle w:val="Cmsor3"/>
       </w:pPr>
-      <w:proofErr w:type="spellStart"/>
-      <w:r>
-        <w:t>Entomologist</w:t>
-      </w:r>
-      <w:proofErr w:type="spellEnd"/>
+      <w:r>
+        <w:t>SaveManager</w:t>
+      </w:r>
+    </w:p>
+    <w:p>
+      <w:r>
+        <w:t>A játék mentésért felelős osztály.</w:t>
+      </w:r>
+      <w:r>
+        <w:t xml:space="preserve"> Képes eg</w:t>
+      </w:r>
+      <w:r>
+        <w:t>y játék</w:t>
+      </w:r>
+      <w:r>
+        <w:t xml:space="preserve"> állapotot </w:t>
+      </w:r>
+      <w:r>
+        <w:t>fájlba írni</w:t>
+      </w:r>
+      <w:r>
+        <w:t xml:space="preserve"> és egy állapotot visszatölteni</w:t>
+      </w:r>
+      <w:r>
+        <w:t>.</w:t>
+      </w:r>
     </w:p>
     <w:p>
       <w:pPr>
         <w:pStyle w:val="Cmsor3"/>
       </w:pPr>
-      <w:proofErr w:type="spellStart"/>
-      <w:r>
-        <w:t>Mycologist</w:t>
-      </w:r>
-      <w:proofErr w:type="spellEnd"/>
-    </w:p>
-    <w:p>
-      <w:pPr>
-        <w:pStyle w:val="Cmsor3"/>
-      </w:pPr>
-      <w:r>
-        <w:t>GameManager</w:t>
-      </w:r>
-    </w:p>
-    <w:p>
-      <w:pPr>
-        <w:pStyle w:val="Cmsor3"/>
-      </w:pPr>
-      <w:proofErr w:type="spellStart"/>
-      <w:r>
-        <w:t>GameBoard</w:t>
-      </w:r>
-      <w:proofErr w:type="spellEnd"/>
-    </w:p>
-    <w:p>
-      <w:pPr>
-        <w:pStyle w:val="Cmsor3"/>
-      </w:pPr>
-      <w:proofErr w:type="spellStart"/>
-      <w:r>
-        <w:t>SaveManager</w:t>
-      </w:r>
-      <w:proofErr w:type="spellEnd"/>
-    </w:p>
-    <w:p/>
-    <w:p>
-      <w:pPr>
-        <w:pStyle w:val="Cmsor3"/>
-        <w:rPr>
-          <w:sz w:val="24"/>
-          <w:szCs w:val="24"/>
-        </w:rPr>
-      </w:pPr>
-      <w:proofErr w:type="spellStart"/>
-      <w:r>
-        <w:lastRenderedPageBreak/>
+      <w:r>
         <w:t>GameStateData</w:t>
       </w:r>
-      <w:proofErr w:type="spellEnd"/>
-    </w:p>
-    <w:p/>
+    </w:p>
+    <w:p>
+      <w:r>
+        <w:t>A játék</w:t>
+      </w:r>
+      <w:r>
+        <w:t xml:space="preserve"> </w:t>
+      </w:r>
+      <w:r>
+        <w:t>állapot</w:t>
+      </w:r>
+      <w:r>
+        <w:t>ot ábrázoló osztály.</w:t>
+      </w:r>
+      <w:r>
+        <w:t xml:space="preserve"> Tartalmazza</w:t>
+      </w:r>
+      <w:r>
+        <w:t xml:space="preserve"> </w:t>
+      </w:r>
+      <w:r>
+        <w:t xml:space="preserve">a játkosok köreinek sorrendjét, </w:t>
+      </w:r>
+      <w:r>
+        <w:t>játékosok pontszámát, nevét</w:t>
+      </w:r>
+      <w:r>
+        <w:t xml:space="preserve"> és színét, </w:t>
+      </w:r>
+      <w:r>
+        <w:t xml:space="preserve">a játéktábla állapotát, </w:t>
+      </w:r>
+      <w:r>
+        <w:t>a táblán lévő rovarok, gombatestek, gombafonalak és spórák állapotát</w:t>
+      </w:r>
+      <w:r>
+        <w:t>.</w:t>
+      </w:r>
+    </w:p>
     <w:p>
       <w:pPr>
         <w:pStyle w:val="Cmsor3"/>
@@ -411,26 +743,35 @@
         </w:rPr>
       </w:pPr>
       <w:r>
+        <w:t>[</w:t>
+      </w:r>
+      <w:r>
+        <w:t xml:space="preserve">Az objektumkatalógus alapján kiindulva kell megalkotni az objektumorientált analízis modellt. A 3.2, 3.3, 3.4, 3.5 alfejezetek ugyanannak a modellnek a különböző nézetei, ezért egyidőben, egymással összefüggésben készülnek. Megtörténik az objektumkatalógusban tárgyalt objektumok felelősségének formalizálása osztályokká, </w:t>
+      </w:r>
+      <w:r>
+        <w:t xml:space="preserve">asszociációkká, </w:t>
+      </w:r>
+      <w:r>
+        <w:t>attribútumokká, metódusokká. Csak publikus metódusok szerepelhetnek. Megjelennek az interfészek, az öröklés, az absztrakt osztályok. Segédosztályokra még nincs szükség.</w:t>
+      </w:r>
+      <w:r>
         <w:rPr>
           <w:lang w:val="en-US"/>
         </w:rPr>
-        <w:t>[</w:t>
-      </w:r>
-      <w:r>
-        <w:t xml:space="preserve">Az objektumkatalógus alapján kiindulva kell megalkotni az objektumorientált analízis modellt. A 3.2, 3.3, 3.4, 3.5 alfejezetek ugyanannak a modellnek a különböző nézetei, ezért egyidőben, egymással összefüggésben készülnek. Megtörténik az objektumkatalógusban tárgyalt objektumok felelősségének formalizálása osztályokká, </w:t>
-      </w:r>
-      <w:r>
-        <w:t xml:space="preserve">asszociációkká, </w:t>
-      </w:r>
-      <w:r>
-        <w:t>attribútumokká, metódusokká. Csak publikus metódusok szerepelhetnek. Megjelennek az interfészek, az öröklés, az absztrakt osztályok. Segédosztályokra még nincs szükség.</w:t>
-      </w:r>
-      <w:r>
+        <w:t>]</w:t>
+      </w:r>
+    </w:p>
+    <w:p>
+      <w:pPr>
+        <w:pStyle w:val="Cmsor3"/>
+        <w:numPr>
+          <w:ilvl w:val="0"/>
+          <w:numId w:val="0"/>
+        </w:numPr>
         <w:rPr>
           <w:lang w:val="en-US"/>
         </w:rPr>
-        <w:t>]</w:t>
-      </w:r>
+      </w:pPr>
     </w:p>
     <w:p>
       <w:pPr>
@@ -459,6 +800,7 @@
         <w:pStyle w:val="Cmsor20"/>
       </w:pPr>
       <w:r>
+        <w:lastRenderedPageBreak/>
         <w:t>Osztályok leírása</w:t>
       </w:r>
     </w:p>
@@ -515,15 +857,7 @@
         <w:t>[</w:t>
       </w:r>
       <w:r>
-        <w:t xml:space="preserve">Mi az osztály felelőssége. </w:t>
-      </w:r>
-      <w:proofErr w:type="spellStart"/>
-      <w:r>
-        <w:t>Kb</w:t>
-      </w:r>
-      <w:proofErr w:type="spellEnd"/>
-      <w:r>
-        <w:t xml:space="preserve"> 1 bekezdés.</w:t>
+        <w:t>Mi az osztály felelőssége. Kb 1 bekezdés.</w:t>
       </w:r>
       <w:r>
         <w:t>]</w:t>
@@ -770,7 +1104,6 @@
           <w:sz w:val="24"/>
           <w:szCs w:val="24"/>
         </w:rPr>
-        <w:lastRenderedPageBreak/>
         <w:t>Metódusok</w:t>
       </w:r>
     </w:p>
@@ -802,21 +1135,7 @@
         <w:rPr>
           <w:b/>
         </w:rPr>
-        <w:t xml:space="preserve">int </w:t>
-      </w:r>
-      <w:proofErr w:type="spellStart"/>
-      <w:r>
-        <w:rPr>
-          <w:b/>
-        </w:rPr>
-        <w:t>foo</w:t>
-      </w:r>
-      <w:proofErr w:type="spellEnd"/>
-      <w:r>
-        <w:rPr>
-          <w:b/>
-        </w:rPr>
-        <w:t>(Osztály3 o1, Osztály4 o2)</w:t>
+        <w:t>int foo(Osztály3 o1, Osztály4 o2)</w:t>
       </w:r>
       <w:r>
         <w:t>: metódus leírása</w:t>
@@ -877,15 +1196,7 @@
         <w:pStyle w:val="magyarazat"/>
       </w:pPr>
       <w:r>
-        <w:t xml:space="preserve">[Mi az osztály felelőssége. </w:t>
-      </w:r>
-      <w:proofErr w:type="spellStart"/>
-      <w:r>
-        <w:t>Kb</w:t>
-      </w:r>
-      <w:proofErr w:type="spellEnd"/>
-      <w:r>
-        <w:t xml:space="preserve"> 1 bekezdés.]</w:t>
+        <w:t>[Mi az osztály felelőssége. Kb 1 bekezdés.]</w:t>
       </w:r>
     </w:p>
     <w:p>
@@ -981,6 +1292,7 @@
           <w:sz w:val="24"/>
           <w:szCs w:val="24"/>
         </w:rPr>
+        <w:lastRenderedPageBreak/>
         <w:t>Asszociációk</w:t>
       </w:r>
     </w:p>
@@ -1135,21 +1447,7 @@
         <w:rPr>
           <w:b/>
         </w:rPr>
-        <w:t xml:space="preserve">int </w:t>
-      </w:r>
-      <w:proofErr w:type="spellStart"/>
-      <w:r>
-        <w:rPr>
-          <w:b/>
-        </w:rPr>
-        <w:t>foo</w:t>
-      </w:r>
-      <w:proofErr w:type="spellEnd"/>
-      <w:r>
-        <w:rPr>
-          <w:b/>
-        </w:rPr>
-        <w:t>(Osztály3 o1, Osztály4 o2)</w:t>
+        <w:t>int foo(Osztály3 o1, Osztály4 o2)</w:t>
       </w:r>
       <w:r>
         <w:t>: metódus leírása</w:t>
@@ -1192,16 +1490,11 @@
         <w:t>Inicializálásra</w:t>
       </w:r>
       <w:r>
-        <w:t xml:space="preserve">, </w:t>
-      </w:r>
-      <w:proofErr w:type="spellStart"/>
-      <w:r>
-        <w:t>u</w:t>
+        <w:t>, u</w:t>
       </w:r>
       <w:r>
         <w:t>se-case-ekre</w:t>
       </w:r>
-      <w:proofErr w:type="spellEnd"/>
       <w:r>
         <w:t>, b</w:t>
       </w:r>
@@ -1212,37 +1505,13 @@
         <w:t>.</w:t>
       </w:r>
       <w:r>
-        <w:t xml:space="preserve"> Konzisztens kell legyen az előző alfejezettel. Minden metódus, ami ott szerepel, fel kell tűnjön valamelyik szekvenciában. Minden metódusnak, ami szekvenciában szerepel, </w:t>
-      </w:r>
-      <w:proofErr w:type="spellStart"/>
-      <w:r>
-        <w:t>szereplnie</w:t>
-      </w:r>
-      <w:proofErr w:type="spellEnd"/>
-      <w:r>
-        <w:t xml:space="preserve"> kell</w:t>
+        <w:t xml:space="preserve"> Konzisztens kell legyen az előző alfejezettel. Minden metódus, ami ott szerepel, fel kell tűnjön valamelyik szekvenciában. Minden metódusnak, ami szekvenciában szerepel, szereplnie kell</w:t>
       </w:r>
       <w:r>
         <w:t xml:space="preserve"> a valamelyik osztálydiagramon.</w:t>
       </w:r>
       <w:r>
-        <w:t xml:space="preserve"> Fontos, hogy az </w:t>
-      </w:r>
-      <w:proofErr w:type="spellStart"/>
-      <w:r>
-        <w:t>aktor</w:t>
-      </w:r>
-      <w:proofErr w:type="spellEnd"/>
-      <w:r>
-        <w:t xml:space="preserve"> </w:t>
-      </w:r>
-      <w:proofErr w:type="spellStart"/>
-      <w:r>
-        <w:t>use-case-eitől</w:t>
-      </w:r>
-      <w:proofErr w:type="spellEnd"/>
-      <w:r>
-        <w:t xml:space="preserve"> bármelyik diagramhoz el lehessen jutni a metódushívások követésével.</w:t>
+        <w:t xml:space="preserve"> Fontos, hogy az aktor use-case-eitől bármelyik diagramhoz el lehessen jutni a metódushívások követésével.</w:t>
       </w:r>
       <w:r>
         <w:t>]</w:t>
@@ -1253,11 +1522,9 @@
       <w:pPr>
         <w:pStyle w:val="Cmsor20"/>
       </w:pPr>
-      <w:proofErr w:type="spellStart"/>
       <w:r>
         <w:t>State-chartok</w:t>
       </w:r>
-      <w:proofErr w:type="spellEnd"/>
     </w:p>
     <w:p>
       <w:pPr>
@@ -1270,31 +1537,7 @@
         <w:t>etlen</w:t>
       </w:r>
       <w:r>
-        <w:t xml:space="preserve"> állapotból álló </w:t>
-      </w:r>
-      <w:proofErr w:type="spellStart"/>
-      <w:r>
-        <w:t>state-chartok</w:t>
-      </w:r>
-      <w:proofErr w:type="spellEnd"/>
-      <w:r>
-        <w:t xml:space="preserve"> ne szerepeljenek. A játék működését bemutató </w:t>
-      </w:r>
-      <w:proofErr w:type="spellStart"/>
-      <w:r>
-        <w:t>state</w:t>
-      </w:r>
-      <w:proofErr w:type="spellEnd"/>
-      <w:r>
-        <w:t>-</w:t>
-      </w:r>
-      <w:proofErr w:type="spellStart"/>
-      <w:r>
-        <w:t>chart</w:t>
-      </w:r>
-      <w:proofErr w:type="spellEnd"/>
-      <w:r>
-        <w:t>-ot készíteni tilos.]</w:t>
+        <w:t xml:space="preserve"> állapotból álló state-chartok ne szerepeljenek. A játék működését bemutató state-chart-ot készíteni tilos.]</w:t>
       </w:r>
     </w:p>
     <w:p/>
@@ -1603,7 +1846,7 @@
         <w:noProof/>
         <w:lang w:val="en-US"/>
       </w:rPr>
-      <w:t>2025-02-24</w:t>
+      <w:t>2025-02-25</w:t>
     </w:r>
     <w:r>
       <w:rPr>
@@ -1655,7 +1898,6 @@
     <w:r>
       <w:tab/>
     </w:r>
-    <w:proofErr w:type="spellStart"/>
     <w:r>
       <w:rPr>
         <w:iCs/>
@@ -1663,7 +1905,6 @@
       </w:rPr>
       <w:t>bandITs</w:t>
     </w:r>
-    <w:proofErr w:type="spellEnd"/>
   </w:p>
 </w:hdr>
 </file>
@@ -2424,6 +2665,9 @@
   <w:num w:numId="14" w16cid:durableId="1538620527">
     <w:abstractNumId w:val="3"/>
   </w:num>
+  <w:num w:numId="15" w16cid:durableId="1077485051">
+    <w:abstractNumId w:val="4"/>
+  </w:num>
 </w:numbering>
 </file>
 
@@ -2433,7 +2677,7 @@
     <w:rPrDefault>
       <w:rPr>
         <w:rFonts w:ascii="Times New Roman" w:eastAsia="Times New Roman" w:hAnsi="Times New Roman" w:cs="Times New Roman"/>
-        <w:lang w:val="hu-HU" w:eastAsia="hu-HU" w:bidi="ar-SA"/>
+        <w:lang w:val="en-US" w:eastAsia="en-US" w:bidi="ar-SA"/>
       </w:rPr>
     </w:rPrDefault>
     <w:pPrDefault/>
@@ -2725,6 +2969,7 @@
     <w:rPr>
       <w:sz w:val="24"/>
       <w:szCs w:val="24"/>
+      <w:lang w:val="hu-HU" w:eastAsia="hu-HU"/>
     </w:rPr>
   </w:style>
   <w:style w:type="paragraph" w:styleId="Cmsor1">
@@ -2922,6 +3167,7 @@
   <w:style w:type="character" w:default="1" w:styleId="Bekezdsalapbettpusa">
     <w:name w:val="Default Paragraph Font"/>
     <w:uiPriority w:val="1"/>
+    <w:semiHidden/>
     <w:unhideWhenUsed/>
   </w:style>
   <w:style w:type="table" w:default="1" w:styleId="Normltblzat">

</xml_diff>

<commit_message>
#7 Zsombor munkájához megjegyzések
</commit_message>
<xml_diff>
--- a/templ_03_KZS.docx
+++ b/templ_03_KZS.docx
@@ -12,8 +12,13 @@
         </w:rPr>
         <w:t>Anal</w:t>
       </w:r>
-      <w:r>
-        <w:t>ízis modell kidolgozása</w:t>
+      <w:proofErr w:type="spellStart"/>
+      <w:r>
+        <w:t>ízis</w:t>
+      </w:r>
+      <w:proofErr w:type="spellEnd"/>
+      <w:r>
+        <w:t xml:space="preserve"> modell kidolgozása</w:t>
       </w:r>
     </w:p>
     <w:p>
@@ -51,19 +56,45 @@
       <w:pPr>
         <w:pStyle w:val="Cmsor3"/>
       </w:pPr>
+      <w:proofErr w:type="spellStart"/>
       <w:r>
         <w:t>Tecton</w:t>
       </w:r>
-    </w:p>
-    <w:p>
-      <w:r>
-        <w:t>Egy osztály, ami egy tektont azaz játékmező atomi alapelemét ábrázolja.</w:t>
+      <w:proofErr w:type="spellEnd"/>
+    </w:p>
+    <w:p>
+      <w:r>
+        <w:t xml:space="preserve">Egy osztály, ami egy </w:t>
+      </w:r>
+      <w:proofErr w:type="spellStart"/>
+      <w:r>
+        <w:t>tektont</w:t>
+      </w:r>
+      <w:proofErr w:type="spellEnd"/>
+      <w:r>
+        <w:t xml:space="preserve"> azaz játékmező atomi alapelemét ábrázolja.</w:t>
       </w:r>
       <w:r>
         <w:t xml:space="preserve"> </w:t>
       </w:r>
       <w:r>
-        <w:t xml:space="preserve">Felelős a tektöntörés lebonyolításért. Ebbe beletartozik: Új tektonok </w:t>
+        <w:t xml:space="preserve">Felelős a </w:t>
+      </w:r>
+      <w:proofErr w:type="spellStart"/>
+      <w:r>
+        <w:t>tektöntörés</w:t>
+      </w:r>
+      <w:proofErr w:type="spellEnd"/>
+      <w:r>
+        <w:t xml:space="preserve"> lebonyolításért. Ebbe beletartozik: Új </w:t>
+      </w:r>
+      <w:proofErr w:type="spellStart"/>
+      <w:r>
+        <w:t>tektonok</w:t>
+      </w:r>
+      <w:proofErr w:type="spellEnd"/>
+      <w:r>
+        <w:t xml:space="preserve"> </w:t>
       </w:r>
       <w:r>
         <w:t>létrehozása</w:t>
@@ -84,7 +115,15 @@
         <w:t xml:space="preserve">Tartalmaz egy visszaszámlálót, </w:t>
       </w:r>
       <w:r>
-        <w:t>ami számolja, hogy hány kör múlva következik be tektontörés.</w:t>
+        <w:t xml:space="preserve">ami számolja, hogy hány kör múlva következik be </w:t>
+      </w:r>
+      <w:proofErr w:type="spellStart"/>
+      <w:r>
+        <w:t>tektontörés</w:t>
+      </w:r>
+      <w:proofErr w:type="spellEnd"/>
+      <w:r>
+        <w:t>.</w:t>
       </w:r>
       <w:r>
         <w:t xml:space="preserve"> Felelőssége még a</w:t>
@@ -121,51 +160,120 @@
       <w:pPr>
         <w:pStyle w:val="Cmsor3"/>
       </w:pPr>
+      <w:proofErr w:type="spellStart"/>
       <w:r>
         <w:t>CoarseTecton</w:t>
       </w:r>
-    </w:p>
-    <w:p>
-      <w:r>
-        <w:t>Egy tekton, amire nem tud gombarész terjeszkedni.</w:t>
+      <w:proofErr w:type="spellEnd"/>
+    </w:p>
+    <w:p>
+      <w:r>
+        <w:t xml:space="preserve">Egy </w:t>
+      </w:r>
+      <w:proofErr w:type="spellStart"/>
+      <w:r>
+        <w:t>tekton</w:t>
+      </w:r>
+      <w:proofErr w:type="spellEnd"/>
+      <w:r>
+        <w:t xml:space="preserve">, amire nem tud </w:t>
+      </w:r>
+      <w:commentRangeStart w:id="0"/>
+      <w:r>
+        <w:t xml:space="preserve">gombarész </w:t>
+      </w:r>
+      <w:commentRangeEnd w:id="0"/>
+      <w:r>
+        <w:rPr>
+          <w:rStyle w:val="Jegyzethivatkozs"/>
+        </w:rPr>
+        <w:commentReference w:id="0"/>
+      </w:r>
+      <w:r>
+        <w:t>terjeszkedni.</w:t>
       </w:r>
     </w:p>
     <w:p>
       <w:pPr>
         <w:pStyle w:val="Cmsor3"/>
       </w:pPr>
+      <w:proofErr w:type="spellStart"/>
       <w:r>
         <w:t>FertileTecton</w:t>
       </w:r>
-    </w:p>
-    <w:p>
-      <w:r>
-        <w:t>Egy tekton, melyen</w:t>
+      <w:proofErr w:type="spellEnd"/>
+    </w:p>
+    <w:p>
+      <w:r>
+        <w:t xml:space="preserve">Egy </w:t>
+      </w:r>
+      <w:proofErr w:type="spellStart"/>
+      <w:r>
+        <w:t>tekton</w:t>
+      </w:r>
+      <w:proofErr w:type="spellEnd"/>
+      <w:r>
+        <w:t>, melyen</w:t>
       </w:r>
       <w:r>
         <w:t xml:space="preserve"> lehet</w:t>
       </w:r>
       <w:r>
-        <w:t xml:space="preserve"> (alapértelmezetten 1)</w:t>
-      </w:r>
-      <w:r>
-        <w:t xml:space="preserve"> gombarész.</w:t>
-      </w:r>
-      <w:r>
         <w:t xml:space="preserve"> </w:t>
       </w:r>
+      <w:commentRangeStart w:id="1"/>
+      <w:r>
+        <w:t>(alapértelmezetten 1)</w:t>
+      </w:r>
+      <w:r>
+        <w:t xml:space="preserve"> </w:t>
+      </w:r>
+      <w:commentRangeEnd w:id="1"/>
+      <w:r>
+        <w:rPr>
+          <w:rStyle w:val="Jegyzethivatkozs"/>
+        </w:rPr>
+        <w:commentReference w:id="1"/>
+      </w:r>
+      <w:r>
+        <w:t>gombarész.</w:t>
+      </w:r>
+      <w:r>
+        <w:t xml:space="preserve"> </w:t>
+      </w:r>
     </w:p>
     <w:p>
       <w:pPr>
         <w:pStyle w:val="Cmsor3"/>
       </w:pPr>
+      <w:commentRangeStart w:id="2"/>
+      <w:proofErr w:type="spellStart"/>
       <w:r>
         <w:t>MultiLayeredTecton</w:t>
       </w:r>
-    </w:p>
-    <w:p>
-      <w:r>
-        <w:t xml:space="preserve">Egy termékeny tekton, amelyen </w:t>
+      <w:commentRangeEnd w:id="2"/>
+      <w:proofErr w:type="spellEnd"/>
+      <w:r>
+        <w:rPr>
+          <w:rStyle w:val="Jegyzethivatkozs"/>
+          <w:rFonts w:ascii="Times New Roman" w:hAnsi="Times New Roman" w:cs="Times New Roman"/>
+          <w:b w:val="0"/>
+          <w:bCs w:val="0"/>
+        </w:rPr>
+        <w:commentReference w:id="2"/>
+      </w:r>
+    </w:p>
+    <w:p>
+      <w:r>
+        <w:t xml:space="preserve">Egy termékeny </w:t>
+      </w:r>
+      <w:proofErr w:type="spellStart"/>
+      <w:r>
+        <w:t>tekton</w:t>
+      </w:r>
+      <w:proofErr w:type="spellEnd"/>
+      <w:r>
+        <w:t xml:space="preserve">, amelyen </w:t>
       </w:r>
       <w:r>
         <w:t>3</w:t>
@@ -178,13 +286,34 @@
       <w:pPr>
         <w:pStyle w:val="Cmsor3"/>
       </w:pPr>
+      <w:commentRangeStart w:id="3"/>
+      <w:proofErr w:type="spellStart"/>
       <w:r>
         <w:t>AridTecton</w:t>
       </w:r>
-    </w:p>
-    <w:p>
-      <w:r>
-        <w:t>Egy termékeny tekton, amin</w:t>
+      <w:commentRangeEnd w:id="3"/>
+      <w:proofErr w:type="spellEnd"/>
+      <w:r>
+        <w:rPr>
+          <w:rStyle w:val="Jegyzethivatkozs"/>
+          <w:rFonts w:ascii="Times New Roman" w:hAnsi="Times New Roman" w:cs="Times New Roman"/>
+          <w:b w:val="0"/>
+          <w:bCs w:val="0"/>
+        </w:rPr>
+        <w:commentReference w:id="3"/>
+      </w:r>
+    </w:p>
+    <w:p>
+      <w:r>
+        <w:t xml:space="preserve">Egy termékeny </w:t>
+      </w:r>
+      <w:proofErr w:type="spellStart"/>
+      <w:r>
+        <w:t>tekton</w:t>
+      </w:r>
+      <w:proofErr w:type="spellEnd"/>
+      <w:r>
+        <w:t>, amin</w:t>
       </w:r>
       <w:r>
         <w:t xml:space="preserve"> </w:t>
@@ -203,6 +332,7 @@
       <w:pPr>
         <w:pStyle w:val="Cmsor3"/>
       </w:pPr>
+      <w:proofErr w:type="spellStart"/>
       <w:r>
         <w:t>Mush</w:t>
       </w:r>
@@ -212,8 +342,10 @@
       <w:r>
         <w:t>oomPart</w:t>
       </w:r>
-    </w:p>
-    <w:p>
+      <w:proofErr w:type="spellEnd"/>
+    </w:p>
+    <w:p>
+      <w:commentRangeStart w:id="4"/>
       <w:r>
         <w:t xml:space="preserve">A gombának </w:t>
       </w:r>
@@ -226,6 +358,13 @@
       <w:r>
         <w:t xml:space="preserve">. </w:t>
       </w:r>
+      <w:commentRangeEnd w:id="4"/>
+      <w:r>
+        <w:rPr>
+          <w:rStyle w:val="Jegyzethivatkozs"/>
+        </w:rPr>
+        <w:commentReference w:id="4"/>
+      </w:r>
       <w:r>
         <w:t>Gombafonál ki</w:t>
       </w:r>
@@ -240,11 +379,14 @@
       <w:pPr>
         <w:pStyle w:val="Cmsor3"/>
       </w:pPr>
+      <w:proofErr w:type="spellStart"/>
       <w:r>
         <w:t>Mycelium</w:t>
       </w:r>
-    </w:p>
-    <w:p>
+      <w:proofErr w:type="spellEnd"/>
+    </w:p>
+    <w:p>
+      <w:commentRangeStart w:id="5"/>
       <w:r>
         <w:t>Gombafonál, azaz e</w:t>
       </w:r>
@@ -275,14 +417,23 @@
       <w:r>
         <w:t>.</w:t>
       </w:r>
+      <w:commentRangeEnd w:id="5"/>
+      <w:r>
+        <w:rPr>
+          <w:rStyle w:val="Jegyzethivatkozs"/>
+        </w:rPr>
+        <w:commentReference w:id="5"/>
+      </w:r>
     </w:p>
     <w:p>
       <w:pPr>
         <w:pStyle w:val="Cmsor3"/>
       </w:pPr>
+      <w:proofErr w:type="spellStart"/>
       <w:r>
         <w:t>MushroomBody</w:t>
       </w:r>
+      <w:proofErr w:type="spellEnd"/>
     </w:p>
     <w:p>
       <w:r>
@@ -317,9 +468,11 @@
       <w:pPr>
         <w:pStyle w:val="Cmsor3"/>
       </w:pPr>
+      <w:proofErr w:type="spellStart"/>
       <w:r>
         <w:t>Spore</w:t>
       </w:r>
+      <w:proofErr w:type="spellEnd"/>
     </w:p>
     <w:p>
       <w:r>
@@ -328,6 +481,7 @@
       <w:r>
         <w:t xml:space="preserve">. </w:t>
       </w:r>
+      <w:commentRangeStart w:id="6"/>
       <w:r>
         <w:t>Tartalmazza a</w:t>
       </w:r>
@@ -335,19 +489,42 @@
         <w:t xml:space="preserve"> mellékhatását, amit </w:t>
       </w:r>
       <w:r>
-        <w:t>a rovar elszenved, ha mege</w:t>
+        <w:t xml:space="preserve">a rovar </w:t>
+      </w:r>
+      <w:commentRangeStart w:id="7"/>
+      <w:r>
+        <w:t>elszenved</w:t>
+      </w:r>
+      <w:commentRangeEnd w:id="7"/>
+      <w:r>
+        <w:rPr>
+          <w:rStyle w:val="Jegyzethivatkozs"/>
+        </w:rPr>
+        <w:commentReference w:id="7"/>
+      </w:r>
+      <w:r>
+        <w:t>, ha mege</w:t>
       </w:r>
       <w:r>
         <w:t xml:space="preserve">szi. </w:t>
       </w:r>
+      <w:commentRangeEnd w:id="6"/>
+      <w:r>
+        <w:rPr>
+          <w:rStyle w:val="Jegyzethivatkozs"/>
+        </w:rPr>
+        <w:commentReference w:id="6"/>
+      </w:r>
     </w:p>
     <w:p>
       <w:pPr>
         <w:pStyle w:val="Cmsor3"/>
       </w:pPr>
+      <w:proofErr w:type="spellStart"/>
       <w:r>
         <w:t>Insect</w:t>
       </w:r>
+      <w:proofErr w:type="spellEnd"/>
     </w:p>
     <w:p>
       <w:r>
@@ -390,7 +567,15 @@
         <w:t>véletlenszerű</w:t>
       </w:r>
       <w:r>
-        <w:t xml:space="preserve"> tektonra elmenekül. </w:t>
+        <w:t xml:space="preserve"> </w:t>
+      </w:r>
+      <w:proofErr w:type="spellStart"/>
+      <w:r>
+        <w:t>tektonra</w:t>
+      </w:r>
+      <w:proofErr w:type="spellEnd"/>
+      <w:r>
+        <w:t xml:space="preserve"> elmenekül. </w:t>
       </w:r>
       <w:r>
         <w:t>Tartalmazza, hogy egy körben még hányat léphet</w:t>
@@ -412,10 +597,12 @@
       <w:pPr>
         <w:pStyle w:val="Cmsor3"/>
       </w:pPr>
+      <w:proofErr w:type="spellStart"/>
       <w:r>
         <w:lastRenderedPageBreak/>
         <w:t>Player</w:t>
       </w:r>
+      <w:proofErr w:type="spellEnd"/>
     </w:p>
     <w:p>
       <w:r>
@@ -456,12 +643,25 @@
       <w:pPr>
         <w:pStyle w:val="Cmsor3"/>
       </w:pPr>
+      <w:commentRangeStart w:id="8"/>
+      <w:proofErr w:type="spellStart"/>
       <w:r>
         <w:t>Insect</w:t>
       </w:r>
       <w:r>
         <w:t>Ace</w:t>
       </w:r>
+      <w:commentRangeEnd w:id="8"/>
+      <w:proofErr w:type="spellEnd"/>
+      <w:r>
+        <w:rPr>
+          <w:rStyle w:val="Jegyzethivatkozs"/>
+          <w:rFonts w:ascii="Times New Roman" w:hAnsi="Times New Roman" w:cs="Times New Roman"/>
+          <w:b w:val="0"/>
+          <w:bCs w:val="0"/>
+        </w:rPr>
+        <w:commentReference w:id="8"/>
+      </w:r>
     </w:p>
     <w:p>
       <w:r>
@@ -493,9 +693,11 @@
       <w:pPr>
         <w:pStyle w:val="Cmsor3"/>
       </w:pPr>
+      <w:proofErr w:type="spellStart"/>
       <w:r>
         <w:t>GomBase</w:t>
       </w:r>
+      <w:proofErr w:type="spellEnd"/>
     </w:p>
     <w:p>
       <w:r>
@@ -609,9 +811,11 @@
       <w:pPr>
         <w:pStyle w:val="Cmsor3"/>
       </w:pPr>
+      <w:proofErr w:type="spellStart"/>
       <w:r>
         <w:t>GameBoard</w:t>
       </w:r>
+      <w:proofErr w:type="spellEnd"/>
     </w:p>
     <w:p>
       <w:r>
@@ -624,7 +828,15 @@
         <w:t xml:space="preserve"> Feladata </w:t>
       </w:r>
       <w:r>
-        <w:t>az összes tekton tárolása</w:t>
+        <w:t xml:space="preserve">az összes </w:t>
+      </w:r>
+      <w:proofErr w:type="spellStart"/>
+      <w:r>
+        <w:t>tekton</w:t>
+      </w:r>
+      <w:proofErr w:type="spellEnd"/>
+      <w:r>
+        <w:t xml:space="preserve"> tárolása</w:t>
       </w:r>
       <w:r>
         <w:t xml:space="preserve">, </w:t>
@@ -643,9 +855,22 @@
       <w:pPr>
         <w:pStyle w:val="Cmsor3"/>
       </w:pPr>
+      <w:commentRangeStart w:id="9"/>
+      <w:proofErr w:type="spellStart"/>
       <w:r>
         <w:t>SaveManager</w:t>
       </w:r>
+      <w:commentRangeEnd w:id="9"/>
+      <w:proofErr w:type="spellEnd"/>
+      <w:r>
+        <w:rPr>
+          <w:rStyle w:val="Jegyzethivatkozs"/>
+          <w:rFonts w:ascii="Times New Roman" w:hAnsi="Times New Roman" w:cs="Times New Roman"/>
+          <w:b w:val="0"/>
+          <w:bCs w:val="0"/>
+        </w:rPr>
+        <w:commentReference w:id="9"/>
+      </w:r>
     </w:p>
     <w:p>
       <w:r>
@@ -674,9 +899,11 @@
       <w:pPr>
         <w:pStyle w:val="Cmsor3"/>
       </w:pPr>
+      <w:proofErr w:type="spellStart"/>
       <w:r>
         <w:t>GameStateData</w:t>
       </w:r>
+      <w:proofErr w:type="spellEnd"/>
     </w:p>
     <w:p>
       <w:r>
@@ -857,7 +1084,15 @@
         <w:t>[</w:t>
       </w:r>
       <w:r>
-        <w:t>Mi az osztály felelőssége. Kb 1 bekezdés.</w:t>
+        <w:t xml:space="preserve">Mi az osztály felelőssége. </w:t>
+      </w:r>
+      <w:proofErr w:type="spellStart"/>
+      <w:r>
+        <w:t>Kb</w:t>
+      </w:r>
+      <w:proofErr w:type="spellEnd"/>
+      <w:r>
+        <w:t xml:space="preserve"> 1 bekezdés.</w:t>
       </w:r>
       <w:r>
         <w:t>]</w:t>
@@ -1135,7 +1370,29 @@
         <w:rPr>
           <w:b/>
         </w:rPr>
-        <w:t>int foo(Osztály3 o1, Osztály4 o2)</w:t>
+        <w:t xml:space="preserve">int </w:t>
+      </w:r>
+      <w:proofErr w:type="spellStart"/>
+      <w:proofErr w:type="gramStart"/>
+      <w:r>
+        <w:rPr>
+          <w:b/>
+        </w:rPr>
+        <w:t>foo</w:t>
+      </w:r>
+      <w:proofErr w:type="spellEnd"/>
+      <w:r>
+        <w:rPr>
+          <w:b/>
+        </w:rPr>
+        <w:t>(</w:t>
+      </w:r>
+      <w:proofErr w:type="gramEnd"/>
+      <w:r>
+        <w:rPr>
+          <w:b/>
+        </w:rPr>
+        <w:t>Osztály3 o1, Osztály4 o2)</w:t>
       </w:r>
       <w:r>
         <w:t>: metódus leírása</w:t>
@@ -1152,7 +1409,21 @@
         <w:rPr>
           <w:b/>
         </w:rPr>
-        <w:t>int bar(Osztály5 o1)</w:t>
+        <w:t xml:space="preserve">int </w:t>
+      </w:r>
+      <w:proofErr w:type="gramStart"/>
+      <w:r>
+        <w:rPr>
+          <w:b/>
+        </w:rPr>
+        <w:t>bar(</w:t>
+      </w:r>
+      <w:proofErr w:type="gramEnd"/>
+      <w:r>
+        <w:rPr>
+          <w:b/>
+        </w:rPr>
+        <w:t>Osztály5 o1)</w:t>
       </w:r>
       <w:r>
         <w:t>: metódus leírása</w:t>
@@ -1196,7 +1467,15 @@
         <w:pStyle w:val="magyarazat"/>
       </w:pPr>
       <w:r>
-        <w:t>[Mi az osztály felelőssége. Kb 1 bekezdés.]</w:t>
+        <w:t xml:space="preserve">[Mi az osztály felelőssége. </w:t>
+      </w:r>
+      <w:proofErr w:type="spellStart"/>
+      <w:r>
+        <w:t>Kb</w:t>
+      </w:r>
+      <w:proofErr w:type="spellEnd"/>
+      <w:r>
+        <w:t xml:space="preserve"> 1 bekezdés.]</w:t>
       </w:r>
     </w:p>
     <w:p>
@@ -1447,7 +1726,29 @@
         <w:rPr>
           <w:b/>
         </w:rPr>
-        <w:t>int foo(Osztály3 o1, Osztály4 o2)</w:t>
+        <w:t xml:space="preserve">int </w:t>
+      </w:r>
+      <w:proofErr w:type="spellStart"/>
+      <w:proofErr w:type="gramStart"/>
+      <w:r>
+        <w:rPr>
+          <w:b/>
+        </w:rPr>
+        <w:t>foo</w:t>
+      </w:r>
+      <w:proofErr w:type="spellEnd"/>
+      <w:r>
+        <w:rPr>
+          <w:b/>
+        </w:rPr>
+        <w:t>(</w:t>
+      </w:r>
+      <w:proofErr w:type="gramEnd"/>
+      <w:r>
+        <w:rPr>
+          <w:b/>
+        </w:rPr>
+        <w:t>Osztály3 o1, Osztály4 o2)</w:t>
       </w:r>
       <w:r>
         <w:t>: metódus leírása</w:t>
@@ -1464,7 +1765,21 @@
         <w:rPr>
           <w:b/>
         </w:rPr>
-        <w:t>int bar(Osztály5 o1)</w:t>
+        <w:t xml:space="preserve">int </w:t>
+      </w:r>
+      <w:proofErr w:type="gramStart"/>
+      <w:r>
+        <w:rPr>
+          <w:b/>
+        </w:rPr>
+        <w:t>bar(</w:t>
+      </w:r>
+      <w:proofErr w:type="gramEnd"/>
+      <w:r>
+        <w:rPr>
+          <w:b/>
+        </w:rPr>
+        <w:t>Osztály5 o1)</w:t>
       </w:r>
       <w:r>
         <w:t>: metódus leírása</w:t>
@@ -1490,11 +1805,16 @@
         <w:t>Inicializálásra</w:t>
       </w:r>
       <w:r>
-        <w:t>, u</w:t>
+        <w:t xml:space="preserve">, </w:t>
+      </w:r>
+      <w:proofErr w:type="spellStart"/>
+      <w:r>
+        <w:t>u</w:t>
       </w:r>
       <w:r>
         <w:t>se-case-ekre</w:t>
       </w:r>
+      <w:proofErr w:type="spellEnd"/>
       <w:r>
         <w:t>, b</w:t>
       </w:r>
@@ -1505,13 +1825,37 @@
         <w:t>.</w:t>
       </w:r>
       <w:r>
-        <w:t xml:space="preserve"> Konzisztens kell legyen az előző alfejezettel. Minden metódus, ami ott szerepel, fel kell tűnjön valamelyik szekvenciában. Minden metódusnak, ami szekvenciában szerepel, szereplnie kell</w:t>
+        <w:t xml:space="preserve"> Konzisztens kell legyen az előző alfejezettel. Minden metódus, ami ott szerepel, fel kell tűnjön valamelyik szekvenciában. Minden metódusnak, ami szekvenciában szerepel, </w:t>
+      </w:r>
+      <w:proofErr w:type="spellStart"/>
+      <w:r>
+        <w:t>szereplnie</w:t>
+      </w:r>
+      <w:proofErr w:type="spellEnd"/>
+      <w:r>
+        <w:t xml:space="preserve"> kell</w:t>
       </w:r>
       <w:r>
         <w:t xml:space="preserve"> a valamelyik osztálydiagramon.</w:t>
       </w:r>
       <w:r>
-        <w:t xml:space="preserve"> Fontos, hogy az aktor use-case-eitől bármelyik diagramhoz el lehessen jutni a metódushívások követésével.</w:t>
+        <w:t xml:space="preserve"> Fontos, hogy az </w:t>
+      </w:r>
+      <w:proofErr w:type="spellStart"/>
+      <w:r>
+        <w:t>aktor</w:t>
+      </w:r>
+      <w:proofErr w:type="spellEnd"/>
+      <w:r>
+        <w:t xml:space="preserve"> </w:t>
+      </w:r>
+      <w:proofErr w:type="spellStart"/>
+      <w:r>
+        <w:t>use-case-eitől</w:t>
+      </w:r>
+      <w:proofErr w:type="spellEnd"/>
+      <w:r>
+        <w:t xml:space="preserve"> bármelyik diagramhoz el lehessen jutni a metódushívások követésével.</w:t>
       </w:r>
       <w:r>
         <w:t>]</w:t>
@@ -1522,9 +1866,11 @@
       <w:pPr>
         <w:pStyle w:val="Cmsor20"/>
       </w:pPr>
+      <w:proofErr w:type="spellStart"/>
       <w:r>
         <w:t>State-chartok</w:t>
       </w:r>
+      <w:proofErr w:type="spellEnd"/>
     </w:p>
     <w:p>
       <w:pPr>
@@ -1537,7 +1883,31 @@
         <w:t>etlen</w:t>
       </w:r>
       <w:r>
-        <w:t xml:space="preserve"> állapotból álló state-chartok ne szerepeljenek. A játék működését bemutató state-chart-ot készíteni tilos.]</w:t>
+        <w:t xml:space="preserve"> állapotból álló </w:t>
+      </w:r>
+      <w:proofErr w:type="spellStart"/>
+      <w:r>
+        <w:t>state-chartok</w:t>
+      </w:r>
+      <w:proofErr w:type="spellEnd"/>
+      <w:r>
+        <w:t xml:space="preserve"> ne szerepeljenek. A játék működését bemutató </w:t>
+      </w:r>
+      <w:proofErr w:type="spellStart"/>
+      <w:r>
+        <w:t>state</w:t>
+      </w:r>
+      <w:proofErr w:type="spellEnd"/>
+      <w:r>
+        <w:t>-</w:t>
+      </w:r>
+      <w:proofErr w:type="spellStart"/>
+      <w:r>
+        <w:t>chart</w:t>
+      </w:r>
+      <w:proofErr w:type="spellEnd"/>
+      <w:r>
+        <w:t>-ot készíteni tilos.]</w:t>
       </w:r>
     </w:p>
     <w:p/>
@@ -1682,9 +2052,11 @@
             <w:tcW w:w="2214" w:type="dxa"/>
           </w:tcPr>
           <w:p>
+            <w:proofErr w:type="spellStart"/>
             <w:r>
               <w:t>Kohár</w:t>
             </w:r>
+            <w:proofErr w:type="spellEnd"/>
           </w:p>
         </w:tc>
         <w:tc>
@@ -1704,9 +2076,9 @@
     </w:tbl>
     <w:p/>
     <w:sectPr>
-      <w:headerReference w:type="default" r:id="rId7"/>
-      <w:footerReference w:type="even" r:id="rId8"/>
-      <w:footerReference w:type="default" r:id="rId9"/>
+      <w:headerReference w:type="default" r:id="rId11"/>
+      <w:footerReference w:type="even" r:id="rId12"/>
+      <w:footerReference w:type="default" r:id="rId13"/>
       <w:pgSz w:w="11906" w:h="16838"/>
       <w:pgMar w:top="1417" w:right="1417" w:bottom="1417" w:left="1417" w:header="708" w:footer="708" w:gutter="0"/>
       <w:cols w:space="708"/>
@@ -1714,6 +2086,237 @@
     </w:sectPr>
   </w:body>
 </w:document>
+</file>
+
+<file path=word/comments.xml><?xml version="1.0" encoding="utf-8"?>
+<w:comments xmlns:wpc="http://schemas.microsoft.com/office/word/2010/wordprocessingCanvas" xmlns:cx="http://schemas.microsoft.com/office/drawing/2014/chartex" xmlns:cx1="http://schemas.microsoft.com/office/drawing/2015/9/8/chartex" xmlns:cx2="http://schemas.microsoft.com/office/drawing/2015/10/21/chartex" xmlns:cx3="http://schemas.microsoft.com/office/drawing/2016/5/9/chartex" xmlns:cx4="http://schemas.microsoft.com/office/drawing/2016/5/10/chartex" xmlns:cx5="http://schemas.microsoft.com/office/drawing/2016/5/11/chartex" xmlns:cx6="http://schemas.microsoft.com/office/drawing/2016/5/12/chartex" xmlns:cx7="http://schemas.microsoft.com/office/drawing/2016/5/13/chartex" xmlns:cx8="http://schemas.microsoft.com/office/drawing/2016/5/14/chartex" xmlns:mc="http://schemas.openxmlformats.org/markup-compatibility/2006" xmlns:aink="http://schemas.microsoft.com/office/drawing/2016/ink" xmlns:am3d="http://schemas.microsoft.com/office/drawing/2017/model3d" xmlns:o="urn:schemas-microsoft-com:office:office" xmlns:oel="http://schemas.microsoft.com/office/2019/extlst" xmlns:r="http://schemas.openxmlformats.org/officeDocument/2006/relationships" xmlns:m="http://schemas.openxmlformats.org/officeDocument/2006/math" xmlns:v="urn:schemas-microsoft-com:vml" xmlns:wp14="http://schemas.microsoft.com/office/word/2010/wordprocessingDrawing" xmlns:wp="http://schemas.openxmlformats.org/drawingml/2006/wordprocessingDrawing" xmlns:w10="urn:schemas-microsoft-com:office:word" xmlns:w="http://schemas.openxmlformats.org/wordprocessingml/2006/main" xmlns:w14="http://schemas.microsoft.com/office/word/2010/wordml" xmlns:w15="http://schemas.microsoft.com/office/word/2012/wordml" xmlns:w16cex="http://schemas.microsoft.com/office/word/2018/wordml/cex" xmlns:w16cid="http://schemas.microsoft.com/office/word/2016/wordml/cid" xmlns:w16="http://schemas.microsoft.com/office/word/2018/wordml" xmlns:w16du="http://schemas.microsoft.com/office/word/2023/wordml/word16du" xmlns:w16sdtdh="http://schemas.microsoft.com/office/word/2020/wordml/sdtdatahash" xmlns:w16sdtfl="http://schemas.microsoft.com/office/word/2024/wordml/sdtformatlock" xmlns:w16se="http://schemas.microsoft.com/office/word/2015/wordml/symex" xmlns:wpg="http://schemas.microsoft.com/office/word/2010/wordprocessingGroup" xmlns:wpi="http://schemas.microsoft.com/office/word/2010/wordprocessingInk" xmlns:wne="http://schemas.microsoft.com/office/word/2006/wordml" xmlns:wps="http://schemas.microsoft.com/office/word/2010/wordprocessingShape" mc:Ignorable="w14 w15 w16se w16cid w16 w16cex w16sdtdh w16sdtfl w16du wp14">
+  <w:comment w:id="0" w:author="Dr. Taba Szabolcs Sándor" w:date="2025-02-25T19:49:00Z" w:initials="ST">
+    <w:p>
+      <w:pPr>
+        <w:pStyle w:val="Jegyzetszveg"/>
+      </w:pPr>
+      <w:r>
+        <w:rPr>
+          <w:rStyle w:val="Jegyzethivatkozs"/>
+        </w:rPr>
+        <w:annotationRef/>
+      </w:r>
+      <w:r>
+        <w:t>se fonál, se gombafej?</w:t>
+      </w:r>
+    </w:p>
+  </w:comment>
+  <w:comment w:id="1" w:author="Dr. Taba Szabolcs Sándor" w:date="2025-02-25T19:49:00Z" w:initials="ST">
+    <w:p>
+      <w:pPr>
+        <w:pStyle w:val="Jegyzetszveg"/>
+      </w:pPr>
+      <w:r>
+        <w:rPr>
+          <w:rStyle w:val="Jegyzethivatkozs"/>
+        </w:rPr>
+        <w:annotationRef/>
+      </w:r>
+      <w:r>
+        <w:t>mikor is lehet ez több?</w:t>
+      </w:r>
+    </w:p>
+  </w:comment>
+  <w:comment w:id="2" w:author="Dr. Taba Szabolcs Sándor" w:date="2025-02-25T19:50:00Z" w:initials="ST">
+    <w:p>
+      <w:pPr>
+        <w:pStyle w:val="Jegyzetszveg"/>
+      </w:pPr>
+      <w:r>
+        <w:rPr>
+          <w:rStyle w:val="Jegyzethivatkozs"/>
+        </w:rPr>
+        <w:annotationRef/>
+      </w:r>
+      <w:r>
+        <w:t>a fertile gyereke?</w:t>
+      </w:r>
+    </w:p>
+  </w:comment>
+  <w:comment w:id="3" w:author="Dr. Taba Szabolcs Sándor" w:date="2025-02-25T19:50:00Z" w:initials="ST">
+    <w:p>
+      <w:pPr>
+        <w:pStyle w:val="Jegyzetszveg"/>
+      </w:pPr>
+      <w:r>
+        <w:rPr>
+          <w:rStyle w:val="Jegyzethivatkozs"/>
+        </w:rPr>
+        <w:annotationRef/>
+      </w:r>
+      <w:r>
+        <w:t>a fertile gyereke?</w:t>
+      </w:r>
+    </w:p>
+  </w:comment>
+  <w:comment w:id="4" w:author="Dr. Taba Szabolcs Sándor" w:date="2025-02-25T19:51:00Z" w:initials="ST">
+    <w:p>
+      <w:pPr>
+        <w:pStyle w:val="Jegyzetszveg"/>
+      </w:pPr>
+      <w:r>
+        <w:rPr>
+          <w:rStyle w:val="Jegyzethivatkozs"/>
+        </w:rPr>
+        <w:annotationRef/>
+      </w:r>
+      <w:r>
+        <w:t>miért absztrakt? Miért nem hívjuk gombafejnek? Akkor nem kéne MushroomBody</w:t>
+      </w:r>
+    </w:p>
+  </w:comment>
+  <w:comment w:id="5" w:author="Dr. Taba Szabolcs Sándor" w:date="2025-02-25T19:47:00Z" w:initials="ST">
+    <w:p>
+      <w:pPr>
+        <w:pStyle w:val="Jegyzetszveg"/>
+      </w:pPr>
+      <w:r>
+        <w:rPr>
+          <w:rStyle w:val="Jegyzethivatkozs"/>
+        </w:rPr>
+        <w:annotationRef/>
+      </w:r>
+      <w:r>
+        <w:rPr>
+          <w:color w:val="222222"/>
+          <w:highlight w:val="white"/>
+        </w:rPr>
+        <w:t>nem a tektonon van a 3 spóra?</w:t>
+      </w:r>
+      <w:r>
+        <w:t xml:space="preserve"> </w:t>
+      </w:r>
+    </w:p>
+  </w:comment>
+  <w:comment w:id="7" w:author="Dr. Taba Szabolcs Sándor" w:date="2025-02-25T19:52:00Z" w:initials="ST">
+    <w:p>
+      <w:pPr>
+        <w:pStyle w:val="Jegyzetszveg"/>
+      </w:pPr>
+      <w:r>
+        <w:rPr>
+          <w:rStyle w:val="Jegyzethivatkozs"/>
+        </w:rPr>
+        <w:annotationRef/>
+      </w:r>
+      <w:r>
+        <w:t>ez csak negatív lehet?</w:t>
+      </w:r>
+    </w:p>
+  </w:comment>
+  <w:comment w:id="6" w:author="Dr. Taba Szabolcs Sándor" w:date="2025-02-25T19:48:00Z" w:initials="ST">
+    <w:p>
+      <w:pPr>
+        <w:pStyle w:val="Jegyzetszveg"/>
+      </w:pPr>
+      <w:r>
+        <w:rPr>
+          <w:rStyle w:val="Jegyzethivatkozs"/>
+        </w:rPr>
+        <w:annotationRef/>
+      </w:r>
+      <w:r>
+        <w:rPr>
+          <w:color w:val="222222"/>
+          <w:highlight w:val="white"/>
+        </w:rPr>
+        <w:t> nem kéne öröklődéssel, mint a tektont?</w:t>
+      </w:r>
+      <w:r>
+        <w:t xml:space="preserve"> </w:t>
+      </w:r>
+    </w:p>
+  </w:comment>
+  <w:comment w:id="8" w:author="Dr. Taba Szabolcs Sándor" w:date="2025-02-25T19:57:00Z" w:initials="ST">
+    <w:p>
+      <w:pPr>
+        <w:pStyle w:val="Jegyzetszveg"/>
+      </w:pPr>
+      <w:r>
+        <w:rPr>
+          <w:rStyle w:val="Jegyzethivatkozs"/>
+        </w:rPr>
+        <w:annotationRef/>
+      </w:r>
+      <w:r>
+        <w:t>Én ezt azért nevezném át RovarAce-nak, mert a név alapján olyan, mintha az Insct gyereke lenne, pedig nem is</w:t>
+      </w:r>
+    </w:p>
+  </w:comment>
+  <w:comment w:id="9" w:author="Dr. Taba Szabolcs Sándor" w:date="2025-02-25T19:47:00Z" w:initials="ST">
+    <w:p>
+      <w:pPr>
+        <w:pStyle w:val="Jegyzetszveg"/>
+      </w:pPr>
+      <w:r>
+        <w:rPr>
+          <w:rStyle w:val="Jegyzethivatkozs"/>
+        </w:rPr>
+        <w:annotationRef/>
+      </w:r>
+      <w:r>
+        <w:rPr>
+          <w:color w:val="222222"/>
+          <w:highlight w:val="white"/>
+        </w:rPr>
+        <w:t>legyen SaveLoadManager</w:t>
+      </w:r>
+      <w:r>
+        <w:t>?</w:t>
+      </w:r>
+    </w:p>
+  </w:comment>
+</w:comments>
+</file>
+
+<file path=word/commentsExtended.xml><?xml version="1.0" encoding="utf-8"?>
+<w15:commentsEx xmlns:wpc="http://schemas.microsoft.com/office/word/2010/wordprocessingCanvas" xmlns:cx="http://schemas.microsoft.com/office/drawing/2014/chartex" xmlns:cx1="http://schemas.microsoft.com/office/drawing/2015/9/8/chartex" xmlns:cx2="http://schemas.microsoft.com/office/drawing/2015/10/21/chartex" xmlns:cx3="http://schemas.microsoft.com/office/drawing/2016/5/9/chartex" xmlns:cx4="http://schemas.microsoft.com/office/drawing/2016/5/10/chartex" xmlns:cx5="http://schemas.microsoft.com/office/drawing/2016/5/11/chartex" xmlns:cx6="http://schemas.microsoft.com/office/drawing/2016/5/12/chartex" xmlns:cx7="http://schemas.microsoft.com/office/drawing/2016/5/13/chartex" xmlns:cx8="http://schemas.microsoft.com/office/drawing/2016/5/14/chartex" xmlns:mc="http://schemas.openxmlformats.org/markup-compatibility/2006" xmlns:aink="http://schemas.microsoft.com/office/drawing/2016/ink" xmlns:am3d="http://schemas.microsoft.com/office/drawing/2017/model3d" xmlns:o="urn:schemas-microsoft-com:office:office" xmlns:oel="http://schemas.microsoft.com/office/2019/extlst" xmlns:r="http://schemas.openxmlformats.org/officeDocument/2006/relationships" xmlns:m="http://schemas.openxmlformats.org/officeDocument/2006/math" xmlns:v="urn:schemas-microsoft-com:vml" xmlns:wp14="http://schemas.microsoft.com/office/word/2010/wordprocessingDrawing" xmlns:wp="http://schemas.openxmlformats.org/drawingml/2006/wordprocessingDrawing" xmlns:w10="urn:schemas-microsoft-com:office:word" xmlns:w="http://schemas.openxmlformats.org/wordprocessingml/2006/main" xmlns:w14="http://schemas.microsoft.com/office/word/2010/wordml" xmlns:w15="http://schemas.microsoft.com/office/word/2012/wordml" xmlns:w16cex="http://schemas.microsoft.com/office/word/2018/wordml/cex" xmlns:w16cid="http://schemas.microsoft.com/office/word/2016/wordml/cid" xmlns:w16="http://schemas.microsoft.com/office/word/2018/wordml" xmlns:w16du="http://schemas.microsoft.com/office/word/2023/wordml/word16du" xmlns:w16sdtdh="http://schemas.microsoft.com/office/word/2020/wordml/sdtdatahash" xmlns:w16sdtfl="http://schemas.microsoft.com/office/word/2024/wordml/sdtformatlock" xmlns:w16se="http://schemas.microsoft.com/office/word/2015/wordml/symex" xmlns:wpg="http://schemas.microsoft.com/office/word/2010/wordprocessingGroup" xmlns:wpi="http://schemas.microsoft.com/office/word/2010/wordprocessingInk" xmlns:wne="http://schemas.microsoft.com/office/word/2006/wordml" xmlns:wps="http://schemas.microsoft.com/office/word/2010/wordprocessingShape" mc:Ignorable="w14 w15 w16se w16cid w16 w16cex w16sdtdh w16sdtfl w16du wp14">
+  <w15:commentEx w15:paraId="03F8898F" w15:done="0"/>
+  <w15:commentEx w15:paraId="7CBDEE90" w15:done="0"/>
+  <w15:commentEx w15:paraId="229E3C27" w15:done="0"/>
+  <w15:commentEx w15:paraId="5A900A3A" w15:done="0"/>
+  <w15:commentEx w15:paraId="0BD04E96" w15:done="0"/>
+  <w15:commentEx w15:paraId="0F0A1611" w15:done="0"/>
+  <w15:commentEx w15:paraId="097227D3" w15:done="0"/>
+  <w15:commentEx w15:paraId="0A9DCB89" w15:done="0"/>
+  <w15:commentEx w15:paraId="2598B11D" w15:done="0"/>
+  <w15:commentEx w15:paraId="2E3BB9BE" w15:done="0"/>
+</w15:commentsEx>
+</file>
+
+<file path=word/commentsExtensible.xml><?xml version="1.0" encoding="utf-8"?>
+<w16cex:commentsExtensible xmlns:wpc="http://schemas.microsoft.com/office/word/2010/wordprocessingCanvas" xmlns:cx="http://schemas.microsoft.com/office/drawing/2014/chartex" xmlns:cx1="http://schemas.microsoft.com/office/drawing/2015/9/8/chartex" xmlns:cx2="http://schemas.microsoft.com/office/drawing/2015/10/21/chartex" xmlns:cx3="http://schemas.microsoft.com/office/drawing/2016/5/9/chartex" xmlns:cx4="http://schemas.microsoft.com/office/drawing/2016/5/10/chartex" xmlns:cx5="http://schemas.microsoft.com/office/drawing/2016/5/11/chartex" xmlns:cx6="http://schemas.microsoft.com/office/drawing/2016/5/12/chartex" xmlns:cx7="http://schemas.microsoft.com/office/drawing/2016/5/13/chartex" xmlns:cx8="http://schemas.microsoft.com/office/drawing/2016/5/14/chartex" xmlns:cr="http://schemas.microsoft.com/office/comments/2020/reactions" xmlns:mc="http://schemas.openxmlformats.org/markup-compatibility/2006" xmlns:aink="http://schemas.microsoft.com/office/drawing/2016/ink" xmlns:am3d="http://schemas.microsoft.com/office/drawing/2017/model3d" xmlns:o="urn:schemas-microsoft-com:office:office" xmlns:oel="http://schemas.microsoft.com/office/2019/extlst" xmlns:r="http://schemas.openxmlformats.org/officeDocument/2006/relationships" xmlns:m="http://schemas.openxmlformats.org/officeDocument/2006/math" xmlns:v="urn:schemas-microsoft-com:vml" xmlns:wp14="http://schemas.microsoft.com/office/word/2010/wordprocessingDrawing" xmlns:wp="http://schemas.openxmlformats.org/drawingml/2006/wordprocessingDrawing" xmlns:w10="urn:schemas-microsoft-com:office:word" xmlns:w="http://schemas.openxmlformats.org/wordprocessingml/2006/main" xmlns:w14="http://schemas.microsoft.com/office/word/2010/wordml" xmlns:w15="http://schemas.microsoft.com/office/word/2012/wordml" xmlns:w16cex="http://schemas.microsoft.com/office/word/2018/wordml/cex" xmlns:w16cid="http://schemas.microsoft.com/office/word/2016/wordml/cid" xmlns:w16="http://schemas.microsoft.com/office/word/2018/wordml" xmlns:w16du="http://schemas.microsoft.com/office/word/2023/wordml/word16du" xmlns:w16sdtdh="http://schemas.microsoft.com/office/word/2020/wordml/sdtdatahash" xmlns:w16sdtfl="http://schemas.microsoft.com/office/word/2024/wordml/sdtformatlock" xmlns:w16se="http://schemas.microsoft.com/office/word/2015/wordml/symex" xmlns:wpg="http://schemas.microsoft.com/office/word/2010/wordprocessingGroup" xmlns:wpi="http://schemas.microsoft.com/office/word/2010/wordprocessingInk" xmlns:wne="http://schemas.microsoft.com/office/word/2006/wordml" xmlns:wps="http://schemas.microsoft.com/office/word/2010/wordprocessingShape" mc:Ignorable="w14 w15 w16se w16cid w16 w16cex w16sdtdh w16sdtfl cr w16du wp14">
+  <w16cex:commentExtensible w16cex:durableId="539144C4" w16cex:dateUtc="2025-02-25T18:49:00Z"/>
+  <w16cex:commentExtensible w16cex:durableId="29B699B6" w16cex:dateUtc="2025-02-25T18:49:00Z"/>
+  <w16cex:commentExtensible w16cex:durableId="697984A4" w16cex:dateUtc="2025-02-25T18:50:00Z"/>
+  <w16cex:commentExtensible w16cex:durableId="140007AC" w16cex:dateUtc="2025-02-25T18:50:00Z"/>
+  <w16cex:commentExtensible w16cex:durableId="4F612DC5" w16cex:dateUtc="2025-02-25T18:51:00Z"/>
+  <w16cex:commentExtensible w16cex:durableId="40AE9296" w16cex:dateUtc="2025-02-25T18:47:00Z"/>
+  <w16cex:commentExtensible w16cex:durableId="3B23B4DF" w16cex:dateUtc="2025-02-25T18:52:00Z"/>
+  <w16cex:commentExtensible w16cex:durableId="77386507" w16cex:dateUtc="2025-02-25T18:48:00Z"/>
+  <w16cex:commentExtensible w16cex:durableId="20CA2074" w16cex:dateUtc="2025-02-25T18:57:00Z"/>
+  <w16cex:commentExtensible w16cex:durableId="0E57C90C" w16cex:dateUtc="2025-02-25T18:47:00Z"/>
+</w16cex:commentsExtensible>
+</file>
+
+<file path=word/commentsIds.xml><?xml version="1.0" encoding="utf-8"?>
+<w16cid:commentsIds xmlns:wpc="http://schemas.microsoft.com/office/word/2010/wordprocessingCanvas" xmlns:cx="http://schemas.microsoft.com/office/drawing/2014/chartex" xmlns:cx1="http://schemas.microsoft.com/office/drawing/2015/9/8/chartex" xmlns:cx2="http://schemas.microsoft.com/office/drawing/2015/10/21/chartex" xmlns:cx3="http://schemas.microsoft.com/office/drawing/2016/5/9/chartex" xmlns:cx4="http://schemas.microsoft.com/office/drawing/2016/5/10/chartex" xmlns:cx5="http://schemas.microsoft.com/office/drawing/2016/5/11/chartex" xmlns:cx6="http://schemas.microsoft.com/office/drawing/2016/5/12/chartex" xmlns:cx7="http://schemas.microsoft.com/office/drawing/2016/5/13/chartex" xmlns:cx8="http://schemas.microsoft.com/office/drawing/2016/5/14/chartex" xmlns:mc="http://schemas.openxmlformats.org/markup-compatibility/2006" xmlns:aink="http://schemas.microsoft.com/office/drawing/2016/ink" xmlns:am3d="http://schemas.microsoft.com/office/drawing/2017/model3d" xmlns:o="urn:schemas-microsoft-com:office:office" xmlns:oel="http://schemas.microsoft.com/office/2019/extlst" xmlns:r="http://schemas.openxmlformats.org/officeDocument/2006/relationships" xmlns:m="http://schemas.openxmlformats.org/officeDocument/2006/math" xmlns:v="urn:schemas-microsoft-com:vml" xmlns:wp14="http://schemas.microsoft.com/office/word/2010/wordprocessingDrawing" xmlns:wp="http://schemas.openxmlformats.org/drawingml/2006/wordprocessingDrawing" xmlns:w10="urn:schemas-microsoft-com:office:word" xmlns:w="http://schemas.openxmlformats.org/wordprocessingml/2006/main" xmlns:w14="http://schemas.microsoft.com/office/word/2010/wordml" xmlns:w15="http://schemas.microsoft.com/office/word/2012/wordml" xmlns:w16cex="http://schemas.microsoft.com/office/word/2018/wordml/cex" xmlns:w16cid="http://schemas.microsoft.com/office/word/2016/wordml/cid" xmlns:w16="http://schemas.microsoft.com/office/word/2018/wordml" xmlns:w16du="http://schemas.microsoft.com/office/word/2023/wordml/word16du" xmlns:w16sdtdh="http://schemas.microsoft.com/office/word/2020/wordml/sdtdatahash" xmlns:w16sdtfl="http://schemas.microsoft.com/office/word/2024/wordml/sdtformatlock" xmlns:w16se="http://schemas.microsoft.com/office/word/2015/wordml/symex" xmlns:wpg="http://schemas.microsoft.com/office/word/2010/wordprocessingGroup" xmlns:wpi="http://schemas.microsoft.com/office/word/2010/wordprocessingInk" xmlns:wne="http://schemas.microsoft.com/office/word/2006/wordml" xmlns:wps="http://schemas.microsoft.com/office/word/2010/wordprocessingShape" mc:Ignorable="w14 w15 w16se w16cid w16 w16cex w16sdtdh w16sdtfl w16du wp14">
+  <w16cid:commentId w16cid:paraId="03F8898F" w16cid:durableId="539144C4"/>
+  <w16cid:commentId w16cid:paraId="7CBDEE90" w16cid:durableId="29B699B6"/>
+  <w16cid:commentId w16cid:paraId="229E3C27" w16cid:durableId="697984A4"/>
+  <w16cid:commentId w16cid:paraId="5A900A3A" w16cid:durableId="140007AC"/>
+  <w16cid:commentId w16cid:paraId="0BD04E96" w16cid:durableId="4F612DC5"/>
+  <w16cid:commentId w16cid:paraId="0F0A1611" w16cid:durableId="40AE9296"/>
+  <w16cid:commentId w16cid:paraId="097227D3" w16cid:durableId="3B23B4DF"/>
+  <w16cid:commentId w16cid:paraId="0A9DCB89" w16cid:durableId="77386507"/>
+  <w16cid:commentId w16cid:paraId="2598B11D" w16cid:durableId="20CA2074"/>
+  <w16cid:commentId w16cid:paraId="2E3BB9BE" w16cid:durableId="0E57C90C"/>
+</w16cid:commentsIds>
 </file>
 
 <file path=word/endnotes.xml><?xml version="1.0" encoding="utf-8"?>
@@ -1898,6 +2501,7 @@
     <w:r>
       <w:tab/>
     </w:r>
+    <w:proofErr w:type="spellStart"/>
     <w:r>
       <w:rPr>
         <w:iCs/>
@@ -1905,6 +2509,7 @@
       </w:rPr>
       <w:t>bandITs</w:t>
     </w:r>
+    <w:proofErr w:type="spellEnd"/>
   </w:p>
 </w:hdr>
 </file>
@@ -2671,13 +3276,21 @@
 </w:numbering>
 </file>
 
+<file path=word/people.xml><?xml version="1.0" encoding="utf-8"?>
+<w15:people xmlns:wpc="http://schemas.microsoft.com/office/word/2010/wordprocessingCanvas" xmlns:cx="http://schemas.microsoft.com/office/drawing/2014/chartex" xmlns:cx1="http://schemas.microsoft.com/office/drawing/2015/9/8/chartex" xmlns:cx2="http://schemas.microsoft.com/office/drawing/2015/10/21/chartex" xmlns:cx3="http://schemas.microsoft.com/office/drawing/2016/5/9/chartex" xmlns:cx4="http://schemas.microsoft.com/office/drawing/2016/5/10/chartex" xmlns:cx5="http://schemas.microsoft.com/office/drawing/2016/5/11/chartex" xmlns:cx6="http://schemas.microsoft.com/office/drawing/2016/5/12/chartex" xmlns:cx7="http://schemas.microsoft.com/office/drawing/2016/5/13/chartex" xmlns:cx8="http://schemas.microsoft.com/office/drawing/2016/5/14/chartex" xmlns:mc="http://schemas.openxmlformats.org/markup-compatibility/2006" xmlns:aink="http://schemas.microsoft.com/office/drawing/2016/ink" xmlns:am3d="http://schemas.microsoft.com/office/drawing/2017/model3d" xmlns:o="urn:schemas-microsoft-com:office:office" xmlns:oel="http://schemas.microsoft.com/office/2019/extlst" xmlns:r="http://schemas.openxmlformats.org/officeDocument/2006/relationships" xmlns:m="http://schemas.openxmlformats.org/officeDocument/2006/math" xmlns:v="urn:schemas-microsoft-com:vml" xmlns:wp14="http://schemas.microsoft.com/office/word/2010/wordprocessingDrawing" xmlns:wp="http://schemas.openxmlformats.org/drawingml/2006/wordprocessingDrawing" xmlns:w10="urn:schemas-microsoft-com:office:word" xmlns:w="http://schemas.openxmlformats.org/wordprocessingml/2006/main" xmlns:w14="http://schemas.microsoft.com/office/word/2010/wordml" xmlns:w15="http://schemas.microsoft.com/office/word/2012/wordml" xmlns:w16cex="http://schemas.microsoft.com/office/word/2018/wordml/cex" xmlns:w16cid="http://schemas.microsoft.com/office/word/2016/wordml/cid" xmlns:w16="http://schemas.microsoft.com/office/word/2018/wordml" xmlns:w16du="http://schemas.microsoft.com/office/word/2023/wordml/word16du" xmlns:w16sdtdh="http://schemas.microsoft.com/office/word/2020/wordml/sdtdatahash" xmlns:w16sdtfl="http://schemas.microsoft.com/office/word/2024/wordml/sdtformatlock" xmlns:w16se="http://schemas.microsoft.com/office/word/2015/wordml/symex" xmlns:wpg="http://schemas.microsoft.com/office/word/2010/wordprocessingGroup" xmlns:wpi="http://schemas.microsoft.com/office/word/2010/wordprocessingInk" xmlns:wne="http://schemas.microsoft.com/office/word/2006/wordml" xmlns:wps="http://schemas.microsoft.com/office/word/2010/wordprocessingShape" mc:Ignorable="w14 w15 w16se w16cid w16 w16cex w16sdtdh w16sdtfl w16du wp14">
+  <w15:person w15:author="Dr. Taba Szabolcs Sándor">
+    <w15:presenceInfo w15:providerId="AD" w15:userId="S::taba.szabolcs@edu.bme.hu::2c876e48-af47-4992-a824-f0bb52710821"/>
+  </w15:person>
+</w15:people>
+</file>
+
 <file path=word/styles.xml><?xml version="1.0" encoding="utf-8"?>
 <w:styles xmlns:mc="http://schemas.openxmlformats.org/markup-compatibility/2006" xmlns:r="http://schemas.openxmlformats.org/officeDocument/2006/relationships" xmlns:w="http://schemas.openxmlformats.org/wordprocessingml/2006/main" xmlns:w14="http://schemas.microsoft.com/office/word/2010/wordml" xmlns:w15="http://schemas.microsoft.com/office/word/2012/wordml" xmlns:w16cex="http://schemas.microsoft.com/office/word/2018/wordml/cex" xmlns:w16cid="http://schemas.microsoft.com/office/word/2016/wordml/cid" xmlns:w16="http://schemas.microsoft.com/office/word/2018/wordml" xmlns:w16du="http://schemas.microsoft.com/office/word/2023/wordml/word16du" xmlns:w16sdtdh="http://schemas.microsoft.com/office/word/2020/wordml/sdtdatahash" xmlns:w16sdtfl="http://schemas.microsoft.com/office/word/2024/wordml/sdtformatlock" xmlns:w16se="http://schemas.microsoft.com/office/word/2015/wordml/symex" mc:Ignorable="w14 w15 w16se w16cid w16 w16cex w16sdtdh w16sdtfl w16du">
   <w:docDefaults>
     <w:rPrDefault>
       <w:rPr>
         <w:rFonts w:ascii="Times New Roman" w:eastAsia="Times New Roman" w:hAnsi="Times New Roman" w:cs="Times New Roman"/>
-        <w:lang w:val="en-US" w:eastAsia="en-US" w:bidi="ar-SA"/>
+        <w:lang w:val="hu-HU" w:eastAsia="hu-HU" w:bidi="ar-SA"/>
       </w:rPr>
     </w:rPrDefault>
     <w:pPrDefault/>
@@ -2969,7 +3582,6 @@
     <w:rPr>
       <w:sz w:val="24"/>
       <w:szCs w:val="24"/>
-      <w:lang w:val="hu-HU" w:eastAsia="hu-HU"/>
     </w:rPr>
   </w:style>
   <w:style w:type="paragraph" w:styleId="Cmsor1">
@@ -3167,7 +3779,6 @@
   <w:style w:type="character" w:default="1" w:styleId="Bekezdsalapbettpusa">
     <w:name w:val="Default Paragraph Font"/>
     <w:uiPriority w:val="1"/>
-    <w:semiHidden/>
     <w:unhideWhenUsed/>
   </w:style>
   <w:style w:type="table" w:default="1" w:styleId="Normltblzat">
@@ -3330,6 +3941,53 @@
       <w:rFonts w:ascii="Aptos Display" w:eastAsia="Times New Roman" w:hAnsi="Aptos Display" w:cs="Times New Roman"/>
       <w:sz w:val="24"/>
       <w:szCs w:val="24"/>
+    </w:rPr>
+  </w:style>
+  <w:style w:type="character" w:styleId="Jegyzethivatkozs">
+    <w:name w:val="annotation reference"/>
+    <w:rsid w:val="00F071D7"/>
+    <w:rPr>
+      <w:sz w:val="16"/>
+      <w:szCs w:val="16"/>
+    </w:rPr>
+  </w:style>
+  <w:style w:type="paragraph" w:styleId="Jegyzetszveg">
+    <w:name w:val="annotation text"/>
+    <w:basedOn w:val="Norml"/>
+    <w:link w:val="JegyzetszvegChar"/>
+    <w:rsid w:val="00F071D7"/>
+    <w:rPr>
+      <w:sz w:val="20"/>
+      <w:szCs w:val="20"/>
+    </w:rPr>
+  </w:style>
+  <w:style w:type="character" w:customStyle="1" w:styleId="JegyzetszvegChar">
+    <w:name w:val="Jegyzetszöveg Char"/>
+    <w:link w:val="Jegyzetszveg"/>
+    <w:rsid w:val="00F071D7"/>
+    <w:rPr>
+      <w:lang w:val="hu-HU" w:eastAsia="hu-HU"/>
+    </w:rPr>
+  </w:style>
+  <w:style w:type="paragraph" w:styleId="Megjegyzstrgya">
+    <w:name w:val="annotation subject"/>
+    <w:basedOn w:val="Jegyzetszveg"/>
+    <w:next w:val="Jegyzetszveg"/>
+    <w:link w:val="MegjegyzstrgyaChar"/>
+    <w:rsid w:val="00F071D7"/>
+    <w:rPr>
+      <w:b/>
+      <w:bCs/>
+    </w:rPr>
+  </w:style>
+  <w:style w:type="character" w:customStyle="1" w:styleId="MegjegyzstrgyaChar">
+    <w:name w:val="Megjegyzés tárgya Char"/>
+    <w:link w:val="Megjegyzstrgya"/>
+    <w:rsid w:val="00F071D7"/>
+    <w:rPr>
+      <w:b/>
+      <w:bCs/>
+      <w:lang w:val="hu-HU" w:eastAsia="hu-HU"/>
     </w:rPr>
   </w:style>
 </w:styles>

</xml_diff>

<commit_message>
#7 Közös megbeszélés javítás
</commit_message>
<xml_diff>
--- a/templ_03_KZS.docx
+++ b/templ_03_KZS.docx
@@ -176,21 +176,19 @@
       </w:r>
       <w:proofErr w:type="spellEnd"/>
       <w:r>
-        <w:t xml:space="preserve">, amire nem tud </w:t>
-      </w:r>
-      <w:commentRangeStart w:id="0"/>
-      <w:r>
-        <w:t xml:space="preserve">gombarész </w:t>
-      </w:r>
-      <w:commentRangeEnd w:id="0"/>
-      <w:r>
-        <w:rPr>
-          <w:rStyle w:val="Jegyzethivatkozs"/>
-        </w:rPr>
-        <w:commentReference w:id="0"/>
-      </w:r>
-      <w:r>
-        <w:t>terjeszkedni.</w:t>
+        <w:t>, amire nem tud gombarész</w:t>
+      </w:r>
+      <w:r>
+        <w:t xml:space="preserve"> (azaz se fonál, se </w:t>
+      </w:r>
+      <w:r>
+        <w:t>gombatest</w:t>
+      </w:r>
+      <w:r>
+        <w:t>)</w:t>
+      </w:r>
+      <w:r>
+        <w:t xml:space="preserve"> terjeszkedni.</w:t>
       </w:r>
     </w:p>
     <w:p>
@@ -221,47 +219,105 @@
       <w:r>
         <w:t xml:space="preserve"> </w:t>
       </w:r>
-      <w:commentRangeStart w:id="1"/>
-      <w:r>
-        <w:t>(alapértelmezetten 1)</w:t>
+      <w:r>
+        <w:t>gombarész</w:t>
+      </w:r>
+      <w:r>
+        <w:t xml:space="preserve">, </w:t>
+      </w:r>
+      <w:r>
+        <w:t>alapesetben</w:t>
+      </w:r>
+      <w:r>
+        <w:t xml:space="preserve"> leg</w:t>
+      </w:r>
+      <w:r>
+        <w:t>feljebb</w:t>
+      </w:r>
+      <w:r>
+        <w:t xml:space="preserve"> 1 gombafonál</w:t>
+      </w:r>
+      <w:r>
+        <w:t xml:space="preserve"> és </w:t>
+      </w:r>
+      <w:r>
+        <w:t>legfeljebb</w:t>
+      </w:r>
+      <w:r>
+        <w:t xml:space="preserve"> 1 gombatest</w:t>
+      </w:r>
+      <w:r>
+        <w:t>.</w:t>
+      </w:r>
+      <w:r>
+        <w:t xml:space="preserve"> Ha van rajta 3 spóra és gombafonál akkor lehet rajta gombatestet növeszteni.</w:t>
+      </w:r>
+    </w:p>
+    <w:p>
+      <w:pPr>
+        <w:pStyle w:val="Cmsor3"/>
+      </w:pPr>
+      <w:proofErr w:type="spellStart"/>
+      <w:r>
+        <w:t>MultiLayeredTecton</w:t>
+      </w:r>
+      <w:proofErr w:type="spellEnd"/>
+    </w:p>
+    <w:p>
+      <w:r>
+        <w:t xml:space="preserve">Egy termékeny </w:t>
+      </w:r>
+      <w:proofErr w:type="spellStart"/>
+      <w:r>
+        <w:t>tekton</w:t>
+      </w:r>
+      <w:proofErr w:type="spellEnd"/>
+      <w:r>
+        <w:t>, amelyen</w:t>
+      </w:r>
+      <w:r>
+        <w:t xml:space="preserve"> legfeljebb</w:t>
       </w:r>
       <w:r>
         <w:t xml:space="preserve"> </w:t>
       </w:r>
-      <w:commentRangeEnd w:id="1"/>
-      <w:r>
-        <w:rPr>
-          <w:rStyle w:val="Jegyzethivatkozs"/>
-        </w:rPr>
-        <w:commentReference w:id="1"/>
-      </w:r>
-      <w:r>
-        <w:t>gombarész.</w:t>
+      <w:r>
+        <w:t>3</w:t>
+      </w:r>
+      <w:r>
+        <w:t xml:space="preserve"> gombafonál</w:t>
+      </w:r>
+      <w:r>
+        <w:t>, de csak</w:t>
       </w:r>
       <w:r>
         <w:t xml:space="preserve"> </w:t>
       </w:r>
+      <w:r>
+        <w:t>legfeljebb</w:t>
+      </w:r>
+      <w:r>
+        <w:t xml:space="preserve"> 1 gombatest</w:t>
+      </w:r>
+      <w:r>
+        <w:t xml:space="preserve"> tud </w:t>
+      </w:r>
+      <w:r>
+        <w:t>nőni</w:t>
+      </w:r>
+      <w:r>
+        <w:t>.</w:t>
+      </w:r>
     </w:p>
     <w:p>
       <w:pPr>
         <w:pStyle w:val="Cmsor3"/>
       </w:pPr>
-      <w:commentRangeStart w:id="2"/>
       <w:proofErr w:type="spellStart"/>
       <w:r>
-        <w:t>MultiLayeredTecton</w:t>
-      </w:r>
-      <w:commentRangeEnd w:id="2"/>
+        <w:t>AridTecton</w:t>
+      </w:r>
       <w:proofErr w:type="spellEnd"/>
-      <w:r>
-        <w:rPr>
-          <w:rStyle w:val="Jegyzethivatkozs"/>
-          <w:rFonts w:ascii="Times New Roman" w:hAnsi="Times New Roman" w:cs="Times New Roman"/>
-          <w:b w:val="0"/>
-          <w:bCs w:val="0"/>
-        </w:rPr>
-        <w:commentReference w:id="2"/>
-      </w:r>
     </w:p>
     <w:p>
       <w:r>
@@ -273,59 +329,127 @@
       </w:r>
       <w:proofErr w:type="spellEnd"/>
       <w:r>
-        <w:t xml:space="preserve">, amelyen </w:t>
-      </w:r>
-      <w:r>
-        <w:t>3</w:t>
-      </w:r>
-      <w:r>
-        <w:t xml:space="preserve"> gombafonál is meg tud teremni.</w:t>
+        <w:t>, amin</w:t>
+      </w:r>
+      <w:r>
+        <w:t xml:space="preserve"> </w:t>
+      </w:r>
+      <w:r>
+        <w:t xml:space="preserve">5 kör után a gombafonál </w:t>
+      </w:r>
+      <w:r>
+        <w:t>törlődik</w:t>
+      </w:r>
+      <w:r>
+        <w:t>.</w:t>
       </w:r>
     </w:p>
     <w:p>
       <w:pPr>
         <w:pStyle w:val="Cmsor3"/>
       </w:pPr>
-      <w:commentRangeStart w:id="3"/>
       <w:proofErr w:type="spellStart"/>
       <w:r>
-        <w:t>AridTecton</w:t>
-      </w:r>
-      <w:commentRangeEnd w:id="3"/>
+        <w:t>Mush</w:t>
+      </w:r>
+      <w:r>
+        <w:t>r</w:t>
+      </w:r>
+      <w:r>
+        <w:t>oom</w:t>
+      </w:r>
       <w:proofErr w:type="spellEnd"/>
-      <w:r>
-        <w:rPr>
-          <w:rStyle w:val="Jegyzethivatkozs"/>
-          <w:rFonts w:ascii="Times New Roman" w:hAnsi="Times New Roman" w:cs="Times New Roman"/>
-          <w:b w:val="0"/>
-          <w:bCs w:val="0"/>
-        </w:rPr>
-        <w:commentReference w:id="3"/>
-      </w:r>
-    </w:p>
-    <w:p>
-      <w:r>
-        <w:t xml:space="preserve">Egy termékeny </w:t>
-      </w:r>
+    </w:p>
+    <w:p>
+      <w:r>
+        <w:t xml:space="preserve">A gombának </w:t>
+      </w:r>
+      <w:r>
+        <w:t>egy részét ábrázol</w:t>
+      </w:r>
+      <w:r>
+        <w:t>ó objektum</w:t>
+      </w:r>
+      <w:r>
+        <w:t xml:space="preserve">. </w:t>
+      </w:r>
+      <w:r>
+        <w:t>Gombafonál ki</w:t>
+      </w:r>
+      <w:r>
+        <w:t>nőhet belőle.</w:t>
+      </w:r>
+      <w:r>
+        <w:t xml:space="preserve"> </w:t>
+      </w:r>
+    </w:p>
+    <w:p>
+      <w:pPr>
+        <w:pStyle w:val="Cmsor3"/>
+      </w:pPr>
       <w:proofErr w:type="spellStart"/>
       <w:r>
-        <w:t>tekton</w:t>
+        <w:t>Mycelium</w:t>
       </w:r>
       <w:proofErr w:type="spellEnd"/>
-      <w:r>
-        <w:t>, amin</w:t>
+    </w:p>
+    <w:p>
+      <w:r>
+        <w:t>Gombafonál, azaz e</w:t>
+      </w:r>
+      <w:r>
+        <w:t xml:space="preserve">gy olyan gombarész, </w:t>
+      </w:r>
+      <w:r>
+        <w:t>amire gomba</w:t>
+      </w:r>
+      <w:r>
+        <w:t>test</w:t>
+      </w:r>
+      <w:r>
+        <w:t xml:space="preserve"> növekedhet</w:t>
+      </w:r>
+      <w:r>
+        <w:t>.</w:t>
+      </w:r>
+    </w:p>
+    <w:p>
+      <w:pPr>
+        <w:pStyle w:val="Cmsor3"/>
+      </w:pPr>
+      <w:proofErr w:type="spellStart"/>
+      <w:r>
+        <w:t>MushroomBody</w:t>
+      </w:r>
+      <w:proofErr w:type="spellEnd"/>
+    </w:p>
+    <w:p>
+      <w:r>
+        <w:t>Gombatest</w:t>
+      </w:r>
+      <w:r>
+        <w:t xml:space="preserve">, azaz egy olyan gombarész, </w:t>
+      </w:r>
+      <w:r>
+        <w:t>amely felelős</w:t>
       </w:r>
       <w:r>
         <w:t xml:space="preserve"> </w:t>
       </w:r>
       <w:r>
-        <w:t xml:space="preserve">5 kör után a gombafonál </w:t>
-      </w:r>
-      <w:r>
-        <w:t>törlődik</w:t>
-      </w:r>
-      <w:r>
-        <w:t>.</w:t>
+        <w:t>a</w:t>
+      </w:r>
+      <w:r>
+        <w:t xml:space="preserve"> spórák termelésért</w:t>
+      </w:r>
+      <w:r>
+        <w:t xml:space="preserve"> és kilövésért. </w:t>
+      </w:r>
+      <w:r>
+        <w:t xml:space="preserve">3 kilövés után </w:t>
+      </w:r>
+      <w:r>
+        <w:t>elpusztul, azaz nem tud már spórát kilőni.</w:t>
       </w:r>
     </w:p>
     <w:p>
@@ -334,186 +458,36 @@
       </w:pPr>
       <w:proofErr w:type="spellStart"/>
       <w:r>
-        <w:t>Mush</w:t>
-      </w:r>
-      <w:r>
-        <w:t>r</w:t>
-      </w:r>
-      <w:r>
-        <w:t>oomPart</w:t>
+        <w:t>Spore</w:t>
       </w:r>
       <w:proofErr w:type="spellEnd"/>
     </w:p>
     <w:p>
-      <w:commentRangeStart w:id="4"/>
-      <w:r>
-        <w:t xml:space="preserve">A gombának </w:t>
-      </w:r>
-      <w:r>
-        <w:t>egy részét ábrázol</w:t>
-      </w:r>
-      <w:r>
-        <w:t>ó absztrakt objektum</w:t>
+      <w:r>
+        <w:t>Spóra</w:t>
       </w:r>
       <w:r>
         <w:t xml:space="preserve">. </w:t>
       </w:r>
-      <w:commentRangeEnd w:id="4"/>
-      <w:r>
-        <w:rPr>
-          <w:rStyle w:val="Jegyzethivatkozs"/>
-        </w:rPr>
-        <w:commentReference w:id="4"/>
-      </w:r>
-      <w:r>
-        <w:t>Gombafonál ki</w:t>
-      </w:r>
-      <w:r>
-        <w:t>nőhet belőle.</w:t>
-      </w:r>
-      <w:r>
-        <w:t xml:space="preserve"> </w:t>
-      </w:r>
-    </w:p>
-    <w:p>
-      <w:pPr>
-        <w:pStyle w:val="Cmsor3"/>
-      </w:pPr>
+      <w:r>
+        <w:t>Tartalmazza a</w:t>
+      </w:r>
+      <w:r>
+        <w:t xml:space="preserve"> mellékhatását, amit </w:t>
+      </w:r>
+      <w:r>
+        <w:t xml:space="preserve">a rovar </w:t>
+      </w:r>
       <w:proofErr w:type="spellStart"/>
       <w:r>
-        <w:t>Mycelium</w:t>
+        <w:t>internalizál</w:t>
       </w:r>
       <w:proofErr w:type="spellEnd"/>
-    </w:p>
-    <w:p>
-      <w:commentRangeStart w:id="5"/>
-      <w:r>
-        <w:t>Gombafonál, azaz e</w:t>
-      </w:r>
-      <w:r>
-        <w:t xml:space="preserve">gy olyan gombarész, </w:t>
-      </w:r>
-      <w:r>
-        <w:t>amire gomba</w:t>
-      </w:r>
-      <w:r>
-        <w:t>test</w:t>
-      </w:r>
-      <w:r>
-        <w:t xml:space="preserve"> növekedhet</w:t>
-      </w:r>
-      <w:r>
-        <w:t xml:space="preserve">. </w:t>
-      </w:r>
-      <w:r>
-        <w:t xml:space="preserve">Ha 3 spóra van rajta, akkor </w:t>
-      </w:r>
-      <w:r>
-        <w:t>gombatest</w:t>
-      </w:r>
-      <w:r>
-        <w:t>et növeszthet</w:t>
-      </w:r>
-      <w:r>
-        <w:t>.</w:t>
-      </w:r>
-      <w:commentRangeEnd w:id="5"/>
-      <w:r>
-        <w:rPr>
-          <w:rStyle w:val="Jegyzethivatkozs"/>
-        </w:rPr>
-        <w:commentReference w:id="5"/>
-      </w:r>
-    </w:p>
-    <w:p>
-      <w:pPr>
-        <w:pStyle w:val="Cmsor3"/>
-      </w:pPr>
-      <w:proofErr w:type="spellStart"/>
-      <w:r>
-        <w:t>MushroomBody</w:t>
-      </w:r>
-      <w:proofErr w:type="spellEnd"/>
-    </w:p>
-    <w:p>
-      <w:r>
-        <w:t>Gombatest</w:t>
-      </w:r>
-      <w:r>
-        <w:t xml:space="preserve">, azaz egy olyan gombarész, </w:t>
-      </w:r>
-      <w:r>
-        <w:t>amely felelős</w:t>
-      </w:r>
-      <w:r>
-        <w:t xml:space="preserve"> </w:t>
-      </w:r>
-      <w:r>
-        <w:t>a</w:t>
-      </w:r>
-      <w:r>
-        <w:t xml:space="preserve"> spórák termelésért</w:t>
-      </w:r>
-      <w:r>
-        <w:t xml:space="preserve"> és kilövésért. </w:t>
-      </w:r>
-      <w:r>
-        <w:t xml:space="preserve">3 kilövés után </w:t>
-      </w:r>
-      <w:r>
-        <w:t>elpusztul, azaz nem tud már spórát kilőni.</w:t>
-      </w:r>
-    </w:p>
-    <w:p>
-      <w:pPr>
-        <w:pStyle w:val="Cmsor3"/>
-      </w:pPr>
-      <w:proofErr w:type="spellStart"/>
-      <w:r>
-        <w:t>Spore</w:t>
-      </w:r>
-      <w:proofErr w:type="spellEnd"/>
-    </w:p>
-    <w:p>
-      <w:r>
-        <w:t>Spóra</w:t>
-      </w:r>
-      <w:r>
-        <w:t xml:space="preserve">. </w:t>
-      </w:r>
-      <w:commentRangeStart w:id="6"/>
-      <w:r>
-        <w:t>Tartalmazza a</w:t>
-      </w:r>
-      <w:r>
-        <w:t xml:space="preserve"> mellékhatását, amit </w:t>
-      </w:r>
-      <w:r>
-        <w:t xml:space="preserve">a rovar </w:t>
-      </w:r>
-      <w:commentRangeStart w:id="7"/>
-      <w:r>
-        <w:t>elszenved</w:t>
-      </w:r>
-      <w:commentRangeEnd w:id="7"/>
-      <w:r>
-        <w:rPr>
-          <w:rStyle w:val="Jegyzethivatkozs"/>
-        </w:rPr>
-        <w:commentReference w:id="7"/>
-      </w:r>
       <w:r>
         <w:t>, ha mege</w:t>
       </w:r>
       <w:r>
         <w:t xml:space="preserve">szi. </w:t>
-      </w:r>
-      <w:commentRangeEnd w:id="6"/>
-      <w:r>
-        <w:rPr>
-          <w:rStyle w:val="Jegyzethivatkozs"/>
-        </w:rPr>
-        <w:commentReference w:id="6"/>
       </w:r>
     </w:p>
     <w:p>
@@ -643,25 +617,14 @@
       <w:pPr>
         <w:pStyle w:val="Cmsor3"/>
       </w:pPr>
-      <w:commentRangeStart w:id="8"/>
       <w:proofErr w:type="spellStart"/>
       <w:r>
-        <w:t>Insect</w:t>
+        <w:t>Rovar</w:t>
       </w:r>
       <w:r>
         <w:t>Ace</w:t>
       </w:r>
-      <w:commentRangeEnd w:id="8"/>
       <w:proofErr w:type="spellEnd"/>
-      <w:r>
-        <w:rPr>
-          <w:rStyle w:val="Jegyzethivatkozs"/>
-          <w:rFonts w:ascii="Times New Roman" w:hAnsi="Times New Roman" w:cs="Times New Roman"/>
-          <w:b w:val="0"/>
-          <w:bCs w:val="0"/>
-        </w:rPr>
-        <w:commentReference w:id="8"/>
-      </w:r>
     </w:p>
     <w:p>
       <w:r>
@@ -855,22 +818,17 @@
       <w:pPr>
         <w:pStyle w:val="Cmsor3"/>
       </w:pPr>
-      <w:commentRangeStart w:id="9"/>
       <w:proofErr w:type="spellStart"/>
       <w:r>
-        <w:t>SaveManager</w:t>
-      </w:r>
-      <w:commentRangeEnd w:id="9"/>
+        <w:t>Save</w:t>
+      </w:r>
+      <w:r>
+        <w:t>Load</w:t>
+      </w:r>
+      <w:r>
+        <w:t>Manager</w:t>
+      </w:r>
       <w:proofErr w:type="spellEnd"/>
-      <w:r>
-        <w:rPr>
-          <w:rStyle w:val="Jegyzethivatkozs"/>
-          <w:rFonts w:ascii="Times New Roman" w:hAnsi="Times New Roman" w:cs="Times New Roman"/>
-          <w:b w:val="0"/>
-          <w:bCs w:val="0"/>
-        </w:rPr>
-        <w:commentReference w:id="9"/>
-      </w:r>
     </w:p>
     <w:p>
       <w:r>
@@ -2052,11 +2010,9 @@
             <w:tcW w:w="2214" w:type="dxa"/>
           </w:tcPr>
           <w:p>
-            <w:proofErr w:type="spellStart"/>
             <w:r>
               <w:t>Kohár</w:t>
             </w:r>
-            <w:proofErr w:type="spellEnd"/>
           </w:p>
         </w:tc>
         <w:tc>
@@ -2076,9 +2032,9 @@
     </w:tbl>
     <w:p/>
     <w:sectPr>
-      <w:headerReference w:type="default" r:id="rId11"/>
-      <w:footerReference w:type="even" r:id="rId12"/>
-      <w:footerReference w:type="default" r:id="rId13"/>
+      <w:headerReference w:type="default" r:id="rId7"/>
+      <w:footerReference w:type="even" r:id="rId8"/>
+      <w:footerReference w:type="default" r:id="rId9"/>
       <w:pgSz w:w="11906" w:h="16838"/>
       <w:pgMar w:top="1417" w:right="1417" w:bottom="1417" w:left="1417" w:header="708" w:footer="708" w:gutter="0"/>
       <w:cols w:space="708"/>
@@ -2086,237 +2042,6 @@
     </w:sectPr>
   </w:body>
 </w:document>
-</file>
-
-<file path=word/comments.xml><?xml version="1.0" encoding="utf-8"?>
-<w:comments xmlns:wpc="http://schemas.microsoft.com/office/word/2010/wordprocessingCanvas" xmlns:cx="http://schemas.microsoft.com/office/drawing/2014/chartex" xmlns:cx1="http://schemas.microsoft.com/office/drawing/2015/9/8/chartex" xmlns:cx2="http://schemas.microsoft.com/office/drawing/2015/10/21/chartex" xmlns:cx3="http://schemas.microsoft.com/office/drawing/2016/5/9/chartex" xmlns:cx4="http://schemas.microsoft.com/office/drawing/2016/5/10/chartex" xmlns:cx5="http://schemas.microsoft.com/office/drawing/2016/5/11/chartex" xmlns:cx6="http://schemas.microsoft.com/office/drawing/2016/5/12/chartex" xmlns:cx7="http://schemas.microsoft.com/office/drawing/2016/5/13/chartex" xmlns:cx8="http://schemas.microsoft.com/office/drawing/2016/5/14/chartex" xmlns:mc="http://schemas.openxmlformats.org/markup-compatibility/2006" xmlns:aink="http://schemas.microsoft.com/office/drawing/2016/ink" xmlns:am3d="http://schemas.microsoft.com/office/drawing/2017/model3d" xmlns:o="urn:schemas-microsoft-com:office:office" xmlns:oel="http://schemas.microsoft.com/office/2019/extlst" xmlns:r="http://schemas.openxmlformats.org/officeDocument/2006/relationships" xmlns:m="http://schemas.openxmlformats.org/officeDocument/2006/math" xmlns:v="urn:schemas-microsoft-com:vml" xmlns:wp14="http://schemas.microsoft.com/office/word/2010/wordprocessingDrawing" xmlns:wp="http://schemas.openxmlformats.org/drawingml/2006/wordprocessingDrawing" xmlns:w10="urn:schemas-microsoft-com:office:word" xmlns:w="http://schemas.openxmlformats.org/wordprocessingml/2006/main" xmlns:w14="http://schemas.microsoft.com/office/word/2010/wordml" xmlns:w15="http://schemas.microsoft.com/office/word/2012/wordml" xmlns:w16cex="http://schemas.microsoft.com/office/word/2018/wordml/cex" xmlns:w16cid="http://schemas.microsoft.com/office/word/2016/wordml/cid" xmlns:w16="http://schemas.microsoft.com/office/word/2018/wordml" xmlns:w16du="http://schemas.microsoft.com/office/word/2023/wordml/word16du" xmlns:w16sdtdh="http://schemas.microsoft.com/office/word/2020/wordml/sdtdatahash" xmlns:w16sdtfl="http://schemas.microsoft.com/office/word/2024/wordml/sdtformatlock" xmlns:w16se="http://schemas.microsoft.com/office/word/2015/wordml/symex" xmlns:wpg="http://schemas.microsoft.com/office/word/2010/wordprocessingGroup" xmlns:wpi="http://schemas.microsoft.com/office/word/2010/wordprocessingInk" xmlns:wne="http://schemas.microsoft.com/office/word/2006/wordml" xmlns:wps="http://schemas.microsoft.com/office/word/2010/wordprocessingShape" mc:Ignorable="w14 w15 w16se w16cid w16 w16cex w16sdtdh w16sdtfl w16du wp14">
-  <w:comment w:id="0" w:author="Dr. Taba Szabolcs Sándor" w:date="2025-02-25T19:49:00Z" w:initials="ST">
-    <w:p>
-      <w:pPr>
-        <w:pStyle w:val="Jegyzetszveg"/>
-      </w:pPr>
-      <w:r>
-        <w:rPr>
-          <w:rStyle w:val="Jegyzethivatkozs"/>
-        </w:rPr>
-        <w:annotationRef/>
-      </w:r>
-      <w:r>
-        <w:t>se fonál, se gombafej?</w:t>
-      </w:r>
-    </w:p>
-  </w:comment>
-  <w:comment w:id="1" w:author="Dr. Taba Szabolcs Sándor" w:date="2025-02-25T19:49:00Z" w:initials="ST">
-    <w:p>
-      <w:pPr>
-        <w:pStyle w:val="Jegyzetszveg"/>
-      </w:pPr>
-      <w:r>
-        <w:rPr>
-          <w:rStyle w:val="Jegyzethivatkozs"/>
-        </w:rPr>
-        <w:annotationRef/>
-      </w:r>
-      <w:r>
-        <w:t>mikor is lehet ez több?</w:t>
-      </w:r>
-    </w:p>
-  </w:comment>
-  <w:comment w:id="2" w:author="Dr. Taba Szabolcs Sándor" w:date="2025-02-25T19:50:00Z" w:initials="ST">
-    <w:p>
-      <w:pPr>
-        <w:pStyle w:val="Jegyzetszveg"/>
-      </w:pPr>
-      <w:r>
-        <w:rPr>
-          <w:rStyle w:val="Jegyzethivatkozs"/>
-        </w:rPr>
-        <w:annotationRef/>
-      </w:r>
-      <w:r>
-        <w:t>a fertile gyereke?</w:t>
-      </w:r>
-    </w:p>
-  </w:comment>
-  <w:comment w:id="3" w:author="Dr. Taba Szabolcs Sándor" w:date="2025-02-25T19:50:00Z" w:initials="ST">
-    <w:p>
-      <w:pPr>
-        <w:pStyle w:val="Jegyzetszveg"/>
-      </w:pPr>
-      <w:r>
-        <w:rPr>
-          <w:rStyle w:val="Jegyzethivatkozs"/>
-        </w:rPr>
-        <w:annotationRef/>
-      </w:r>
-      <w:r>
-        <w:t>a fertile gyereke?</w:t>
-      </w:r>
-    </w:p>
-  </w:comment>
-  <w:comment w:id="4" w:author="Dr. Taba Szabolcs Sándor" w:date="2025-02-25T19:51:00Z" w:initials="ST">
-    <w:p>
-      <w:pPr>
-        <w:pStyle w:val="Jegyzetszveg"/>
-      </w:pPr>
-      <w:r>
-        <w:rPr>
-          <w:rStyle w:val="Jegyzethivatkozs"/>
-        </w:rPr>
-        <w:annotationRef/>
-      </w:r>
-      <w:r>
-        <w:t>miért absztrakt? Miért nem hívjuk gombafejnek? Akkor nem kéne MushroomBody</w:t>
-      </w:r>
-    </w:p>
-  </w:comment>
-  <w:comment w:id="5" w:author="Dr. Taba Szabolcs Sándor" w:date="2025-02-25T19:47:00Z" w:initials="ST">
-    <w:p>
-      <w:pPr>
-        <w:pStyle w:val="Jegyzetszveg"/>
-      </w:pPr>
-      <w:r>
-        <w:rPr>
-          <w:rStyle w:val="Jegyzethivatkozs"/>
-        </w:rPr>
-        <w:annotationRef/>
-      </w:r>
-      <w:r>
-        <w:rPr>
-          <w:color w:val="222222"/>
-          <w:highlight w:val="white"/>
-        </w:rPr>
-        <w:t>nem a tektonon van a 3 spóra?</w:t>
-      </w:r>
-      <w:r>
-        <w:t xml:space="preserve"> </w:t>
-      </w:r>
-    </w:p>
-  </w:comment>
-  <w:comment w:id="7" w:author="Dr. Taba Szabolcs Sándor" w:date="2025-02-25T19:52:00Z" w:initials="ST">
-    <w:p>
-      <w:pPr>
-        <w:pStyle w:val="Jegyzetszveg"/>
-      </w:pPr>
-      <w:r>
-        <w:rPr>
-          <w:rStyle w:val="Jegyzethivatkozs"/>
-        </w:rPr>
-        <w:annotationRef/>
-      </w:r>
-      <w:r>
-        <w:t>ez csak negatív lehet?</w:t>
-      </w:r>
-    </w:p>
-  </w:comment>
-  <w:comment w:id="6" w:author="Dr. Taba Szabolcs Sándor" w:date="2025-02-25T19:48:00Z" w:initials="ST">
-    <w:p>
-      <w:pPr>
-        <w:pStyle w:val="Jegyzetszveg"/>
-      </w:pPr>
-      <w:r>
-        <w:rPr>
-          <w:rStyle w:val="Jegyzethivatkozs"/>
-        </w:rPr>
-        <w:annotationRef/>
-      </w:r>
-      <w:r>
-        <w:rPr>
-          <w:color w:val="222222"/>
-          <w:highlight w:val="white"/>
-        </w:rPr>
-        <w:t> nem kéne öröklődéssel, mint a tektont?</w:t>
-      </w:r>
-      <w:r>
-        <w:t xml:space="preserve"> </w:t>
-      </w:r>
-    </w:p>
-  </w:comment>
-  <w:comment w:id="8" w:author="Dr. Taba Szabolcs Sándor" w:date="2025-02-25T19:57:00Z" w:initials="ST">
-    <w:p>
-      <w:pPr>
-        <w:pStyle w:val="Jegyzetszveg"/>
-      </w:pPr>
-      <w:r>
-        <w:rPr>
-          <w:rStyle w:val="Jegyzethivatkozs"/>
-        </w:rPr>
-        <w:annotationRef/>
-      </w:r>
-      <w:r>
-        <w:t>Én ezt azért nevezném át RovarAce-nak, mert a név alapján olyan, mintha az Insct gyereke lenne, pedig nem is</w:t>
-      </w:r>
-    </w:p>
-  </w:comment>
-  <w:comment w:id="9" w:author="Dr. Taba Szabolcs Sándor" w:date="2025-02-25T19:47:00Z" w:initials="ST">
-    <w:p>
-      <w:pPr>
-        <w:pStyle w:val="Jegyzetszveg"/>
-      </w:pPr>
-      <w:r>
-        <w:rPr>
-          <w:rStyle w:val="Jegyzethivatkozs"/>
-        </w:rPr>
-        <w:annotationRef/>
-      </w:r>
-      <w:r>
-        <w:rPr>
-          <w:color w:val="222222"/>
-          <w:highlight w:val="white"/>
-        </w:rPr>
-        <w:t>legyen SaveLoadManager</w:t>
-      </w:r>
-      <w:r>
-        <w:t>?</w:t>
-      </w:r>
-    </w:p>
-  </w:comment>
-</w:comments>
-</file>
-
-<file path=word/commentsExtended.xml><?xml version="1.0" encoding="utf-8"?>
-<w15:commentsEx xmlns:wpc="http://schemas.microsoft.com/office/word/2010/wordprocessingCanvas" xmlns:cx="http://schemas.microsoft.com/office/drawing/2014/chartex" xmlns:cx1="http://schemas.microsoft.com/office/drawing/2015/9/8/chartex" xmlns:cx2="http://schemas.microsoft.com/office/drawing/2015/10/21/chartex" xmlns:cx3="http://schemas.microsoft.com/office/drawing/2016/5/9/chartex" xmlns:cx4="http://schemas.microsoft.com/office/drawing/2016/5/10/chartex" xmlns:cx5="http://schemas.microsoft.com/office/drawing/2016/5/11/chartex" xmlns:cx6="http://schemas.microsoft.com/office/drawing/2016/5/12/chartex" xmlns:cx7="http://schemas.microsoft.com/office/drawing/2016/5/13/chartex" xmlns:cx8="http://schemas.microsoft.com/office/drawing/2016/5/14/chartex" xmlns:mc="http://schemas.openxmlformats.org/markup-compatibility/2006" xmlns:aink="http://schemas.microsoft.com/office/drawing/2016/ink" xmlns:am3d="http://schemas.microsoft.com/office/drawing/2017/model3d" xmlns:o="urn:schemas-microsoft-com:office:office" xmlns:oel="http://schemas.microsoft.com/office/2019/extlst" xmlns:r="http://schemas.openxmlformats.org/officeDocument/2006/relationships" xmlns:m="http://schemas.openxmlformats.org/officeDocument/2006/math" xmlns:v="urn:schemas-microsoft-com:vml" xmlns:wp14="http://schemas.microsoft.com/office/word/2010/wordprocessingDrawing" xmlns:wp="http://schemas.openxmlformats.org/drawingml/2006/wordprocessingDrawing" xmlns:w10="urn:schemas-microsoft-com:office:word" xmlns:w="http://schemas.openxmlformats.org/wordprocessingml/2006/main" xmlns:w14="http://schemas.microsoft.com/office/word/2010/wordml" xmlns:w15="http://schemas.microsoft.com/office/word/2012/wordml" xmlns:w16cex="http://schemas.microsoft.com/office/word/2018/wordml/cex" xmlns:w16cid="http://schemas.microsoft.com/office/word/2016/wordml/cid" xmlns:w16="http://schemas.microsoft.com/office/word/2018/wordml" xmlns:w16du="http://schemas.microsoft.com/office/word/2023/wordml/word16du" xmlns:w16sdtdh="http://schemas.microsoft.com/office/word/2020/wordml/sdtdatahash" xmlns:w16sdtfl="http://schemas.microsoft.com/office/word/2024/wordml/sdtformatlock" xmlns:w16se="http://schemas.microsoft.com/office/word/2015/wordml/symex" xmlns:wpg="http://schemas.microsoft.com/office/word/2010/wordprocessingGroup" xmlns:wpi="http://schemas.microsoft.com/office/word/2010/wordprocessingInk" xmlns:wne="http://schemas.microsoft.com/office/word/2006/wordml" xmlns:wps="http://schemas.microsoft.com/office/word/2010/wordprocessingShape" mc:Ignorable="w14 w15 w16se w16cid w16 w16cex w16sdtdh w16sdtfl w16du wp14">
-  <w15:commentEx w15:paraId="03F8898F" w15:done="0"/>
-  <w15:commentEx w15:paraId="7CBDEE90" w15:done="0"/>
-  <w15:commentEx w15:paraId="229E3C27" w15:done="0"/>
-  <w15:commentEx w15:paraId="5A900A3A" w15:done="0"/>
-  <w15:commentEx w15:paraId="0BD04E96" w15:done="0"/>
-  <w15:commentEx w15:paraId="0F0A1611" w15:done="0"/>
-  <w15:commentEx w15:paraId="097227D3" w15:done="0"/>
-  <w15:commentEx w15:paraId="0A9DCB89" w15:done="0"/>
-  <w15:commentEx w15:paraId="2598B11D" w15:done="0"/>
-  <w15:commentEx w15:paraId="2E3BB9BE" w15:done="0"/>
-</w15:commentsEx>
-</file>
-
-<file path=word/commentsExtensible.xml><?xml version="1.0" encoding="utf-8"?>
-<w16cex:commentsExtensible xmlns:wpc="http://schemas.microsoft.com/office/word/2010/wordprocessingCanvas" xmlns:cx="http://schemas.microsoft.com/office/drawing/2014/chartex" xmlns:cx1="http://schemas.microsoft.com/office/drawing/2015/9/8/chartex" xmlns:cx2="http://schemas.microsoft.com/office/drawing/2015/10/21/chartex" xmlns:cx3="http://schemas.microsoft.com/office/drawing/2016/5/9/chartex" xmlns:cx4="http://schemas.microsoft.com/office/drawing/2016/5/10/chartex" xmlns:cx5="http://schemas.microsoft.com/office/drawing/2016/5/11/chartex" xmlns:cx6="http://schemas.microsoft.com/office/drawing/2016/5/12/chartex" xmlns:cx7="http://schemas.microsoft.com/office/drawing/2016/5/13/chartex" xmlns:cx8="http://schemas.microsoft.com/office/drawing/2016/5/14/chartex" xmlns:cr="http://schemas.microsoft.com/office/comments/2020/reactions" xmlns:mc="http://schemas.openxmlformats.org/markup-compatibility/2006" xmlns:aink="http://schemas.microsoft.com/office/drawing/2016/ink" xmlns:am3d="http://schemas.microsoft.com/office/drawing/2017/model3d" xmlns:o="urn:schemas-microsoft-com:office:office" xmlns:oel="http://schemas.microsoft.com/office/2019/extlst" xmlns:r="http://schemas.openxmlformats.org/officeDocument/2006/relationships" xmlns:m="http://schemas.openxmlformats.org/officeDocument/2006/math" xmlns:v="urn:schemas-microsoft-com:vml" xmlns:wp14="http://schemas.microsoft.com/office/word/2010/wordprocessingDrawing" xmlns:wp="http://schemas.openxmlformats.org/drawingml/2006/wordprocessingDrawing" xmlns:w10="urn:schemas-microsoft-com:office:word" xmlns:w="http://schemas.openxmlformats.org/wordprocessingml/2006/main" xmlns:w14="http://schemas.microsoft.com/office/word/2010/wordml" xmlns:w15="http://schemas.microsoft.com/office/word/2012/wordml" xmlns:w16cex="http://schemas.microsoft.com/office/word/2018/wordml/cex" xmlns:w16cid="http://schemas.microsoft.com/office/word/2016/wordml/cid" xmlns:w16="http://schemas.microsoft.com/office/word/2018/wordml" xmlns:w16du="http://schemas.microsoft.com/office/word/2023/wordml/word16du" xmlns:w16sdtdh="http://schemas.microsoft.com/office/word/2020/wordml/sdtdatahash" xmlns:w16sdtfl="http://schemas.microsoft.com/office/word/2024/wordml/sdtformatlock" xmlns:w16se="http://schemas.microsoft.com/office/word/2015/wordml/symex" xmlns:wpg="http://schemas.microsoft.com/office/word/2010/wordprocessingGroup" xmlns:wpi="http://schemas.microsoft.com/office/word/2010/wordprocessingInk" xmlns:wne="http://schemas.microsoft.com/office/word/2006/wordml" xmlns:wps="http://schemas.microsoft.com/office/word/2010/wordprocessingShape" mc:Ignorable="w14 w15 w16se w16cid w16 w16cex w16sdtdh w16sdtfl cr w16du wp14">
-  <w16cex:commentExtensible w16cex:durableId="539144C4" w16cex:dateUtc="2025-02-25T18:49:00Z"/>
-  <w16cex:commentExtensible w16cex:durableId="29B699B6" w16cex:dateUtc="2025-02-25T18:49:00Z"/>
-  <w16cex:commentExtensible w16cex:durableId="697984A4" w16cex:dateUtc="2025-02-25T18:50:00Z"/>
-  <w16cex:commentExtensible w16cex:durableId="140007AC" w16cex:dateUtc="2025-02-25T18:50:00Z"/>
-  <w16cex:commentExtensible w16cex:durableId="4F612DC5" w16cex:dateUtc="2025-02-25T18:51:00Z"/>
-  <w16cex:commentExtensible w16cex:durableId="40AE9296" w16cex:dateUtc="2025-02-25T18:47:00Z"/>
-  <w16cex:commentExtensible w16cex:durableId="3B23B4DF" w16cex:dateUtc="2025-02-25T18:52:00Z"/>
-  <w16cex:commentExtensible w16cex:durableId="77386507" w16cex:dateUtc="2025-02-25T18:48:00Z"/>
-  <w16cex:commentExtensible w16cex:durableId="20CA2074" w16cex:dateUtc="2025-02-25T18:57:00Z"/>
-  <w16cex:commentExtensible w16cex:durableId="0E57C90C" w16cex:dateUtc="2025-02-25T18:47:00Z"/>
-</w16cex:commentsExtensible>
-</file>
-
-<file path=word/commentsIds.xml><?xml version="1.0" encoding="utf-8"?>
-<w16cid:commentsIds xmlns:wpc="http://schemas.microsoft.com/office/word/2010/wordprocessingCanvas" xmlns:cx="http://schemas.microsoft.com/office/drawing/2014/chartex" xmlns:cx1="http://schemas.microsoft.com/office/drawing/2015/9/8/chartex" xmlns:cx2="http://schemas.microsoft.com/office/drawing/2015/10/21/chartex" xmlns:cx3="http://schemas.microsoft.com/office/drawing/2016/5/9/chartex" xmlns:cx4="http://schemas.microsoft.com/office/drawing/2016/5/10/chartex" xmlns:cx5="http://schemas.microsoft.com/office/drawing/2016/5/11/chartex" xmlns:cx6="http://schemas.microsoft.com/office/drawing/2016/5/12/chartex" xmlns:cx7="http://schemas.microsoft.com/office/drawing/2016/5/13/chartex" xmlns:cx8="http://schemas.microsoft.com/office/drawing/2016/5/14/chartex" xmlns:mc="http://schemas.openxmlformats.org/markup-compatibility/2006" xmlns:aink="http://schemas.microsoft.com/office/drawing/2016/ink" xmlns:am3d="http://schemas.microsoft.com/office/drawing/2017/model3d" xmlns:o="urn:schemas-microsoft-com:office:office" xmlns:oel="http://schemas.microsoft.com/office/2019/extlst" xmlns:r="http://schemas.openxmlformats.org/officeDocument/2006/relationships" xmlns:m="http://schemas.openxmlformats.org/officeDocument/2006/math" xmlns:v="urn:schemas-microsoft-com:vml" xmlns:wp14="http://schemas.microsoft.com/office/word/2010/wordprocessingDrawing" xmlns:wp="http://schemas.openxmlformats.org/drawingml/2006/wordprocessingDrawing" xmlns:w10="urn:schemas-microsoft-com:office:word" xmlns:w="http://schemas.openxmlformats.org/wordprocessingml/2006/main" xmlns:w14="http://schemas.microsoft.com/office/word/2010/wordml" xmlns:w15="http://schemas.microsoft.com/office/word/2012/wordml" xmlns:w16cex="http://schemas.microsoft.com/office/word/2018/wordml/cex" xmlns:w16cid="http://schemas.microsoft.com/office/word/2016/wordml/cid" xmlns:w16="http://schemas.microsoft.com/office/word/2018/wordml" xmlns:w16du="http://schemas.microsoft.com/office/word/2023/wordml/word16du" xmlns:w16sdtdh="http://schemas.microsoft.com/office/word/2020/wordml/sdtdatahash" xmlns:w16sdtfl="http://schemas.microsoft.com/office/word/2024/wordml/sdtformatlock" xmlns:w16se="http://schemas.microsoft.com/office/word/2015/wordml/symex" xmlns:wpg="http://schemas.microsoft.com/office/word/2010/wordprocessingGroup" xmlns:wpi="http://schemas.microsoft.com/office/word/2010/wordprocessingInk" xmlns:wne="http://schemas.microsoft.com/office/word/2006/wordml" xmlns:wps="http://schemas.microsoft.com/office/word/2010/wordprocessingShape" mc:Ignorable="w14 w15 w16se w16cid w16 w16cex w16sdtdh w16sdtfl w16du wp14">
-  <w16cid:commentId w16cid:paraId="03F8898F" w16cid:durableId="539144C4"/>
-  <w16cid:commentId w16cid:paraId="7CBDEE90" w16cid:durableId="29B699B6"/>
-  <w16cid:commentId w16cid:paraId="229E3C27" w16cid:durableId="697984A4"/>
-  <w16cid:commentId w16cid:paraId="5A900A3A" w16cid:durableId="140007AC"/>
-  <w16cid:commentId w16cid:paraId="0BD04E96" w16cid:durableId="4F612DC5"/>
-  <w16cid:commentId w16cid:paraId="0F0A1611" w16cid:durableId="40AE9296"/>
-  <w16cid:commentId w16cid:paraId="097227D3" w16cid:durableId="3B23B4DF"/>
-  <w16cid:commentId w16cid:paraId="0A9DCB89" w16cid:durableId="77386507"/>
-  <w16cid:commentId w16cid:paraId="2598B11D" w16cid:durableId="20CA2074"/>
-  <w16cid:commentId w16cid:paraId="2E3BB9BE" w16cid:durableId="0E57C90C"/>
-</w16cid:commentsIds>
 </file>
 
 <file path=word/endnotes.xml><?xml version="1.0" encoding="utf-8"?>
@@ -3274,14 +2999,6 @@
     <w:abstractNumId w:val="4"/>
   </w:num>
 </w:numbering>
-</file>
-
-<file path=word/people.xml><?xml version="1.0" encoding="utf-8"?>
-<w15:people xmlns:wpc="http://schemas.microsoft.com/office/word/2010/wordprocessingCanvas" xmlns:cx="http://schemas.microsoft.com/office/drawing/2014/chartex" xmlns:cx1="http://schemas.microsoft.com/office/drawing/2015/9/8/chartex" xmlns:cx2="http://schemas.microsoft.com/office/drawing/2015/10/21/chartex" xmlns:cx3="http://schemas.microsoft.com/office/drawing/2016/5/9/chartex" xmlns:cx4="http://schemas.microsoft.com/office/drawing/2016/5/10/chartex" xmlns:cx5="http://schemas.microsoft.com/office/drawing/2016/5/11/chartex" xmlns:cx6="http://schemas.microsoft.com/office/drawing/2016/5/12/chartex" xmlns:cx7="http://schemas.microsoft.com/office/drawing/2016/5/13/chartex" xmlns:cx8="http://schemas.microsoft.com/office/drawing/2016/5/14/chartex" xmlns:mc="http://schemas.openxmlformats.org/markup-compatibility/2006" xmlns:aink="http://schemas.microsoft.com/office/drawing/2016/ink" xmlns:am3d="http://schemas.microsoft.com/office/drawing/2017/model3d" xmlns:o="urn:schemas-microsoft-com:office:office" xmlns:oel="http://schemas.microsoft.com/office/2019/extlst" xmlns:r="http://schemas.openxmlformats.org/officeDocument/2006/relationships" xmlns:m="http://schemas.openxmlformats.org/officeDocument/2006/math" xmlns:v="urn:schemas-microsoft-com:vml" xmlns:wp14="http://schemas.microsoft.com/office/word/2010/wordprocessingDrawing" xmlns:wp="http://schemas.openxmlformats.org/drawingml/2006/wordprocessingDrawing" xmlns:w10="urn:schemas-microsoft-com:office:word" xmlns:w="http://schemas.openxmlformats.org/wordprocessingml/2006/main" xmlns:w14="http://schemas.microsoft.com/office/word/2010/wordml" xmlns:w15="http://schemas.microsoft.com/office/word/2012/wordml" xmlns:w16cex="http://schemas.microsoft.com/office/word/2018/wordml/cex" xmlns:w16cid="http://schemas.microsoft.com/office/word/2016/wordml/cid" xmlns:w16="http://schemas.microsoft.com/office/word/2018/wordml" xmlns:w16du="http://schemas.microsoft.com/office/word/2023/wordml/word16du" xmlns:w16sdtdh="http://schemas.microsoft.com/office/word/2020/wordml/sdtdatahash" xmlns:w16sdtfl="http://schemas.microsoft.com/office/word/2024/wordml/sdtformatlock" xmlns:w16se="http://schemas.microsoft.com/office/word/2015/wordml/symex" xmlns:wpg="http://schemas.microsoft.com/office/word/2010/wordprocessingGroup" xmlns:wpi="http://schemas.microsoft.com/office/word/2010/wordprocessingInk" xmlns:wne="http://schemas.microsoft.com/office/word/2006/wordml" xmlns:wps="http://schemas.microsoft.com/office/word/2010/wordprocessingShape" mc:Ignorable="w14 w15 w16se w16cid w16 w16cex w16sdtdh w16sdtfl w16du wp14">
-  <w15:person w15:author="Dr. Taba Szabolcs Sándor">
-    <w15:presenceInfo w15:providerId="AD" w15:userId="S::taba.szabolcs@edu.bme.hu::2c876e48-af47-4992-a824-f0bb52710821"/>
-  </w15:person>
-</w15:people>
 </file>
 
 <file path=word/styles.xml><?xml version="1.0" encoding="utf-8"?>
@@ -3779,6 +3496,7 @@
   <w:style w:type="character" w:default="1" w:styleId="Bekezdsalapbettpusa">
     <w:name w:val="Default Paragraph Font"/>
     <w:uiPriority w:val="1"/>
+    <w:semiHidden/>
     <w:unhideWhenUsed/>
   </w:style>
   <w:style w:type="table" w:default="1" w:styleId="Normltblzat">

</xml_diff>

<commit_message>
#12 saját napló leírása
</commit_message>
<xml_diff>
--- a/templ_03_KZS.docx
+++ b/templ_03_KZS.docx
@@ -12,8 +12,13 @@
         </w:rPr>
         <w:t>Anal</w:t>
       </w:r>
-      <w:r>
-        <w:t>ízis modell kidolgozása</w:t>
+      <w:proofErr w:type="spellStart"/>
+      <w:r>
+        <w:t>ízis</w:t>
+      </w:r>
+      <w:proofErr w:type="spellEnd"/>
+      <w:r>
+        <w:t xml:space="preserve"> modell kidolgozása</w:t>
       </w:r>
     </w:p>
     <w:p>
@@ -51,19 +56,45 @@
       <w:pPr>
         <w:pStyle w:val="Cmsor3"/>
       </w:pPr>
+      <w:proofErr w:type="spellStart"/>
       <w:r>
         <w:t>Tecton</w:t>
       </w:r>
-    </w:p>
-    <w:p>
-      <w:r>
-        <w:t>Egy osztály, ami egy tektont azaz játékmező atomi alapelemét ábrázolja.</w:t>
+      <w:proofErr w:type="spellEnd"/>
+    </w:p>
+    <w:p>
+      <w:r>
+        <w:t xml:space="preserve">Egy osztály, ami egy </w:t>
+      </w:r>
+      <w:proofErr w:type="spellStart"/>
+      <w:r>
+        <w:t>tektont</w:t>
+      </w:r>
+      <w:proofErr w:type="spellEnd"/>
+      <w:r>
+        <w:t xml:space="preserve"> azaz játékmező atomi alapelemét ábrázolja.</w:t>
       </w:r>
       <w:r>
         <w:t xml:space="preserve"> </w:t>
       </w:r>
       <w:r>
-        <w:t xml:space="preserve">Felelős a tektöntörés lebonyolításért. Ebbe beletartozik: Új tektonok </w:t>
+        <w:t xml:space="preserve">Felelős a </w:t>
+      </w:r>
+      <w:proofErr w:type="spellStart"/>
+      <w:r>
+        <w:t>tektöntörés</w:t>
+      </w:r>
+      <w:proofErr w:type="spellEnd"/>
+      <w:r>
+        <w:t xml:space="preserve"> lebonyolításért. Ebbe beletartozik: Új </w:t>
+      </w:r>
+      <w:proofErr w:type="spellStart"/>
+      <w:r>
+        <w:t>tektonok</w:t>
+      </w:r>
+      <w:proofErr w:type="spellEnd"/>
+      <w:r>
+        <w:t xml:space="preserve"> </w:t>
       </w:r>
       <w:r>
         <w:t>létrehozása</w:t>
@@ -84,7 +115,15 @@
         <w:t xml:space="preserve">Tartalmaz egy visszaszámlálót, </w:t>
       </w:r>
       <w:r>
-        <w:t>ami számolja, hogy hány kör múlva következik be tektontörés.</w:t>
+        <w:t xml:space="preserve">ami számolja, hogy hány kör múlva következik be </w:t>
+      </w:r>
+      <w:proofErr w:type="spellStart"/>
+      <w:r>
+        <w:t>tektontörés</w:t>
+      </w:r>
+      <w:proofErr w:type="spellEnd"/>
+      <w:r>
+        <w:t>.</w:t>
       </w:r>
       <w:r>
         <w:t xml:space="preserve"> Felelőssége még a</w:t>
@@ -121,13 +160,23 @@
       <w:pPr>
         <w:pStyle w:val="Cmsor3"/>
       </w:pPr>
+      <w:proofErr w:type="spellStart"/>
       <w:r>
         <w:t>CoarseTecton</w:t>
       </w:r>
-    </w:p>
-    <w:p>
-      <w:r>
-        <w:t>Egy tekton, amire nem tud gombarész</w:t>
+      <w:proofErr w:type="spellEnd"/>
+    </w:p>
+    <w:p>
+      <w:r>
+        <w:t xml:space="preserve">Egy </w:t>
+      </w:r>
+      <w:proofErr w:type="spellStart"/>
+      <w:r>
+        <w:t>tekton</w:t>
+      </w:r>
+      <w:proofErr w:type="spellEnd"/>
+      <w:r>
+        <w:t>, amire nem tud gombarész</w:t>
       </w:r>
       <w:r>
         <w:t xml:space="preserve"> (azaz se fonál, se </w:t>
@@ -146,13 +195,23 @@
       <w:pPr>
         <w:pStyle w:val="Cmsor3"/>
       </w:pPr>
+      <w:proofErr w:type="spellStart"/>
       <w:r>
         <w:t>FertileTecton</w:t>
       </w:r>
-    </w:p>
-    <w:p>
-      <w:r>
-        <w:t>Egy tekton, melyen</w:t>
+      <w:proofErr w:type="spellEnd"/>
+    </w:p>
+    <w:p>
+      <w:r>
+        <w:t xml:space="preserve">Egy </w:t>
+      </w:r>
+      <w:proofErr w:type="spellStart"/>
+      <w:r>
+        <w:t>tekton</w:t>
+      </w:r>
+      <w:proofErr w:type="spellEnd"/>
+      <w:r>
+        <w:t>, melyen</w:t>
       </w:r>
       <w:r>
         <w:t xml:space="preserve"> lehet</w:t>
@@ -192,13 +251,23 @@
       <w:pPr>
         <w:pStyle w:val="Cmsor3"/>
       </w:pPr>
+      <w:proofErr w:type="spellStart"/>
       <w:r>
         <w:t>MultiLayeredTecton</w:t>
       </w:r>
-    </w:p>
-    <w:p>
-      <w:r>
-        <w:t>Egy termékeny tekton, amelyen</w:t>
+      <w:proofErr w:type="spellEnd"/>
+    </w:p>
+    <w:p>
+      <w:r>
+        <w:t xml:space="preserve">Egy termékeny </w:t>
+      </w:r>
+      <w:proofErr w:type="spellStart"/>
+      <w:r>
+        <w:t>tekton</w:t>
+      </w:r>
+      <w:proofErr w:type="spellEnd"/>
+      <w:r>
+        <w:t>, amelyen</w:t>
       </w:r>
       <w:r>
         <w:t xml:space="preserve"> legfeljebb</w:t>
@@ -235,13 +304,23 @@
       <w:pPr>
         <w:pStyle w:val="Cmsor3"/>
       </w:pPr>
+      <w:proofErr w:type="spellStart"/>
       <w:r>
         <w:t>AridTecton</w:t>
       </w:r>
-    </w:p>
-    <w:p>
-      <w:r>
-        <w:t>Egy termékeny tekton, amin</w:t>
+      <w:proofErr w:type="spellEnd"/>
+    </w:p>
+    <w:p>
+      <w:r>
+        <w:t xml:space="preserve">Egy termékeny </w:t>
+      </w:r>
+      <w:proofErr w:type="spellStart"/>
+      <w:r>
+        <w:t>tekton</w:t>
+      </w:r>
+      <w:proofErr w:type="spellEnd"/>
+      <w:r>
+        <w:t>, amin</w:t>
       </w:r>
       <w:r>
         <w:t xml:space="preserve"> </w:t>
@@ -260,6 +339,7 @@
       <w:pPr>
         <w:pStyle w:val="Cmsor3"/>
       </w:pPr>
+      <w:proofErr w:type="spellStart"/>
       <w:r>
         <w:t>Mush</w:t>
       </w:r>
@@ -269,6 +349,7 @@
       <w:r>
         <w:t>oom</w:t>
       </w:r>
+      <w:proofErr w:type="spellEnd"/>
     </w:p>
     <w:p>
       <w:r>
@@ -297,9 +378,11 @@
       <w:pPr>
         <w:pStyle w:val="Cmsor3"/>
       </w:pPr>
+      <w:proofErr w:type="spellStart"/>
       <w:r>
         <w:t>Mycelium</w:t>
       </w:r>
+      <w:proofErr w:type="spellEnd"/>
     </w:p>
     <w:p>
       <w:r>
@@ -325,9 +408,11 @@
       <w:pPr>
         <w:pStyle w:val="Cmsor3"/>
       </w:pPr>
+      <w:proofErr w:type="spellStart"/>
       <w:r>
         <w:t>MushroomBody</w:t>
       </w:r>
+      <w:proofErr w:type="spellEnd"/>
     </w:p>
     <w:p>
       <w:r>
@@ -362,9 +447,11 @@
       <w:pPr>
         <w:pStyle w:val="Cmsor3"/>
       </w:pPr>
+      <w:proofErr w:type="spellStart"/>
       <w:r>
         <w:t>Spore</w:t>
       </w:r>
+      <w:proofErr w:type="spellEnd"/>
     </w:p>
     <w:p>
       <w:r>
@@ -382,9 +469,11 @@
       <w:r>
         <w:t xml:space="preserve">a rovar </w:t>
       </w:r>
+      <w:proofErr w:type="spellStart"/>
       <w:r>
         <w:t>internalizál</w:t>
       </w:r>
+      <w:proofErr w:type="spellEnd"/>
       <w:r>
         <w:t>, ha mege</w:t>
       </w:r>
@@ -396,9 +485,11 @@
       <w:pPr>
         <w:pStyle w:val="Cmsor3"/>
       </w:pPr>
+      <w:proofErr w:type="spellStart"/>
       <w:r>
         <w:t>Insect</w:t>
       </w:r>
+      <w:proofErr w:type="spellEnd"/>
     </w:p>
     <w:p>
       <w:r>
@@ -441,7 +532,15 @@
         <w:t>véletlenszerű</w:t>
       </w:r>
       <w:r>
-        <w:t xml:space="preserve"> tektonra elmenekül. </w:t>
+        <w:t xml:space="preserve"> </w:t>
+      </w:r>
+      <w:proofErr w:type="spellStart"/>
+      <w:r>
+        <w:t>tektonra</w:t>
+      </w:r>
+      <w:proofErr w:type="spellEnd"/>
+      <w:r>
+        <w:t xml:space="preserve"> elmenekül. </w:t>
       </w:r>
       <w:r>
         <w:t>Tartalmazza, hogy egy körben még hányat léphet</w:t>
@@ -463,10 +562,12 @@
       <w:pPr>
         <w:pStyle w:val="Cmsor3"/>
       </w:pPr>
+      <w:proofErr w:type="spellStart"/>
       <w:r>
         <w:lastRenderedPageBreak/>
         <w:t>Player</w:t>
       </w:r>
+      <w:proofErr w:type="spellEnd"/>
     </w:p>
     <w:p>
       <w:r>
@@ -507,12 +608,14 @@
       <w:pPr>
         <w:pStyle w:val="Cmsor3"/>
       </w:pPr>
+      <w:proofErr w:type="spellStart"/>
       <w:r>
         <w:t>Rovar</w:t>
       </w:r>
       <w:r>
         <w:t>Ace</w:t>
       </w:r>
+      <w:proofErr w:type="spellEnd"/>
     </w:p>
     <w:p>
       <w:r>
@@ -544,9 +647,11 @@
       <w:pPr>
         <w:pStyle w:val="Cmsor3"/>
       </w:pPr>
+      <w:proofErr w:type="spellStart"/>
       <w:r>
         <w:t>GomBase</w:t>
       </w:r>
+      <w:proofErr w:type="spellEnd"/>
     </w:p>
     <w:p>
       <w:r>
@@ -660,9 +765,11 @@
       <w:pPr>
         <w:pStyle w:val="Cmsor3"/>
       </w:pPr>
+      <w:proofErr w:type="spellStart"/>
       <w:r>
         <w:t>GameBoard</w:t>
       </w:r>
+      <w:proofErr w:type="spellEnd"/>
     </w:p>
     <w:p>
       <w:r>
@@ -675,7 +782,15 @@
         <w:t xml:space="preserve"> Feladata </w:t>
       </w:r>
       <w:r>
-        <w:t>az összes tekton tárolása</w:t>
+        <w:t xml:space="preserve">az összes </w:t>
+      </w:r>
+      <w:proofErr w:type="spellStart"/>
+      <w:r>
+        <w:t>tekton</w:t>
+      </w:r>
+      <w:proofErr w:type="spellEnd"/>
+      <w:r>
+        <w:t xml:space="preserve"> tárolása</w:t>
       </w:r>
       <w:r>
         <w:t xml:space="preserve">, </w:t>
@@ -694,12 +809,14 @@
       <w:pPr>
         <w:pStyle w:val="Cmsor3"/>
       </w:pPr>
+      <w:proofErr w:type="spellStart"/>
       <w:r>
         <w:t>Insect</w:t>
       </w:r>
       <w:r>
         <w:t>Effect</w:t>
       </w:r>
+      <w:proofErr w:type="spellEnd"/>
     </w:p>
     <w:p>
       <w:r>
@@ -854,7 +971,15 @@
         <w:t>[</w:t>
       </w:r>
       <w:r>
-        <w:t>Mi az osztály felelőssége. Kb 1 bekezdés.</w:t>
+        <w:t xml:space="preserve">Mi az osztály felelőssége. </w:t>
+      </w:r>
+      <w:proofErr w:type="spellStart"/>
+      <w:r>
+        <w:t>Kb</w:t>
+      </w:r>
+      <w:proofErr w:type="spellEnd"/>
+      <w:r>
+        <w:t xml:space="preserve"> 1 bekezdés.</w:t>
       </w:r>
       <w:r>
         <w:t>]</w:t>
@@ -1133,7 +1258,29 @@
         <w:rPr>
           <w:b/>
         </w:rPr>
-        <w:t>int foo(Osztály3 o1, Osztály4 o2)</w:t>
+        <w:t xml:space="preserve">int </w:t>
+      </w:r>
+      <w:proofErr w:type="spellStart"/>
+      <w:proofErr w:type="gramStart"/>
+      <w:r>
+        <w:rPr>
+          <w:b/>
+        </w:rPr>
+        <w:t>foo</w:t>
+      </w:r>
+      <w:proofErr w:type="spellEnd"/>
+      <w:r>
+        <w:rPr>
+          <w:b/>
+        </w:rPr>
+        <w:t>(</w:t>
+      </w:r>
+      <w:proofErr w:type="gramEnd"/>
+      <w:r>
+        <w:rPr>
+          <w:b/>
+        </w:rPr>
+        <w:t>Osztály3 o1, Osztály4 o2)</w:t>
       </w:r>
       <w:r>
         <w:t>: metódus leírása</w:t>
@@ -1150,7 +1297,21 @@
         <w:rPr>
           <w:b/>
         </w:rPr>
-        <w:t>int bar(Osztály5 o1)</w:t>
+        <w:t xml:space="preserve">int </w:t>
+      </w:r>
+      <w:proofErr w:type="gramStart"/>
+      <w:r>
+        <w:rPr>
+          <w:b/>
+        </w:rPr>
+        <w:t>bar(</w:t>
+      </w:r>
+      <w:proofErr w:type="gramEnd"/>
+      <w:r>
+        <w:rPr>
+          <w:b/>
+        </w:rPr>
+        <w:t>Osztály5 o1)</w:t>
       </w:r>
       <w:r>
         <w:t>: metódus leírása</w:t>
@@ -1194,7 +1355,15 @@
         <w:pStyle w:val="magyarazat"/>
       </w:pPr>
       <w:r>
-        <w:t>[Mi az osztály felelőssége. Kb 1 bekezdés.]</w:t>
+        <w:t xml:space="preserve">[Mi az osztály felelőssége. </w:t>
+      </w:r>
+      <w:proofErr w:type="spellStart"/>
+      <w:r>
+        <w:t>Kb</w:t>
+      </w:r>
+      <w:proofErr w:type="spellEnd"/>
+      <w:r>
+        <w:t xml:space="preserve"> 1 bekezdés.]</w:t>
       </w:r>
     </w:p>
     <w:p>
@@ -1445,7 +1614,29 @@
         <w:rPr>
           <w:b/>
         </w:rPr>
-        <w:t>int foo(Osztály3 o1, Osztály4 o2)</w:t>
+        <w:t xml:space="preserve">int </w:t>
+      </w:r>
+      <w:proofErr w:type="spellStart"/>
+      <w:proofErr w:type="gramStart"/>
+      <w:r>
+        <w:rPr>
+          <w:b/>
+        </w:rPr>
+        <w:t>foo</w:t>
+      </w:r>
+      <w:proofErr w:type="spellEnd"/>
+      <w:r>
+        <w:rPr>
+          <w:b/>
+        </w:rPr>
+        <w:t>(</w:t>
+      </w:r>
+      <w:proofErr w:type="gramEnd"/>
+      <w:r>
+        <w:rPr>
+          <w:b/>
+        </w:rPr>
+        <w:t>Osztály3 o1, Osztály4 o2)</w:t>
       </w:r>
       <w:r>
         <w:t>: metódus leírása</w:t>
@@ -1462,7 +1653,21 @@
         <w:rPr>
           <w:b/>
         </w:rPr>
-        <w:t>int bar(Osztály5 o1)</w:t>
+        <w:t xml:space="preserve">int </w:t>
+      </w:r>
+      <w:proofErr w:type="gramStart"/>
+      <w:r>
+        <w:rPr>
+          <w:b/>
+        </w:rPr>
+        <w:t>bar(</w:t>
+      </w:r>
+      <w:proofErr w:type="gramEnd"/>
+      <w:r>
+        <w:rPr>
+          <w:b/>
+        </w:rPr>
+        <w:t>Osztály5 o1)</w:t>
       </w:r>
       <w:r>
         <w:t>: metódus leírása</w:t>
@@ -1488,11 +1693,16 @@
         <w:t>Inicializálásra</w:t>
       </w:r>
       <w:r>
-        <w:t>, u</w:t>
+        <w:t xml:space="preserve">, </w:t>
+      </w:r>
+      <w:proofErr w:type="spellStart"/>
+      <w:r>
+        <w:t>u</w:t>
       </w:r>
       <w:r>
         <w:t>se-case-ekre</w:t>
       </w:r>
+      <w:proofErr w:type="spellEnd"/>
       <w:r>
         <w:t>, b</w:t>
       </w:r>
@@ -1503,13 +1713,37 @@
         <w:t>.</w:t>
       </w:r>
       <w:r>
-        <w:t xml:space="preserve"> Konzisztens kell legyen az előző alfejezettel. Minden metódus, ami ott szerepel, fel kell tűnjön valamelyik szekvenciában. Minden metódusnak, ami szekvenciában szerepel, szereplnie kell</w:t>
+        <w:t xml:space="preserve"> Konzisztens kell legyen az előző alfejezettel. Minden metódus, ami ott szerepel, fel kell tűnjön valamelyik szekvenciában. Minden metódusnak, ami szekvenciában szerepel, </w:t>
+      </w:r>
+      <w:proofErr w:type="spellStart"/>
+      <w:r>
+        <w:t>szereplnie</w:t>
+      </w:r>
+      <w:proofErr w:type="spellEnd"/>
+      <w:r>
+        <w:t xml:space="preserve"> kell</w:t>
       </w:r>
       <w:r>
         <w:t xml:space="preserve"> a valamelyik osztálydiagramon.</w:t>
       </w:r>
       <w:r>
-        <w:t xml:space="preserve"> Fontos, hogy az aktor use-case-eitől bármelyik diagramhoz el lehessen jutni a metódushívások követésével.</w:t>
+        <w:t xml:space="preserve"> Fontos, hogy az </w:t>
+      </w:r>
+      <w:proofErr w:type="spellStart"/>
+      <w:r>
+        <w:t>aktor</w:t>
+      </w:r>
+      <w:proofErr w:type="spellEnd"/>
+      <w:r>
+        <w:t xml:space="preserve"> </w:t>
+      </w:r>
+      <w:proofErr w:type="spellStart"/>
+      <w:r>
+        <w:t>use-case-eitől</w:t>
+      </w:r>
+      <w:proofErr w:type="spellEnd"/>
+      <w:r>
+        <w:t xml:space="preserve"> bármelyik diagramhoz el lehessen jutni a metódushívások követésével.</w:t>
       </w:r>
       <w:r>
         <w:t>]</w:t>
@@ -1520,9 +1754,11 @@
       <w:pPr>
         <w:pStyle w:val="Cmsor20"/>
       </w:pPr>
+      <w:proofErr w:type="spellStart"/>
       <w:r>
         <w:t>State-chartok</w:t>
       </w:r>
+      <w:proofErr w:type="spellEnd"/>
     </w:p>
     <w:p>
       <w:pPr>
@@ -1535,7 +1771,31 @@
         <w:t>etlen</w:t>
       </w:r>
       <w:r>
-        <w:t xml:space="preserve"> állapotból álló state-chartok ne szerepeljenek. A játék működését bemutató state-chart-ot készíteni tilos.]</w:t>
+        <w:t xml:space="preserve"> állapotból álló </w:t>
+      </w:r>
+      <w:proofErr w:type="spellStart"/>
+      <w:r>
+        <w:t>state-chartok</w:t>
+      </w:r>
+      <w:proofErr w:type="spellEnd"/>
+      <w:r>
+        <w:t xml:space="preserve"> ne szerepeljenek. A játék működését bemutató </w:t>
+      </w:r>
+      <w:proofErr w:type="spellStart"/>
+      <w:r>
+        <w:t>state</w:t>
+      </w:r>
+      <w:proofErr w:type="spellEnd"/>
+      <w:r>
+        <w:t>-</w:t>
+      </w:r>
+      <w:proofErr w:type="spellStart"/>
+      <w:r>
+        <w:t>chart</w:t>
+      </w:r>
+      <w:proofErr w:type="spellEnd"/>
+      <w:r>
+        <w:t>-ot készíteni tilos.]</w:t>
       </w:r>
     </w:p>
     <w:p/>
@@ -1696,6 +1956,199 @@
             <w:r>
               <w:t>katalógus kezdetleges leírása</w:t>
             </w:r>
+            <w:r>
+              <w:t xml:space="preserve"> és osztálydiagramm </w:t>
+            </w:r>
+            <w:r>
+              <w:t>váz elkészítése</w:t>
+            </w:r>
+          </w:p>
+        </w:tc>
+      </w:tr>
+      <w:tr>
+        <w:tc>
+          <w:tcPr>
+            <w:tcW w:w="2214" w:type="dxa"/>
+          </w:tcPr>
+          <w:p>
+            <w:r>
+              <w:t>2025.02.26.</w:t>
+            </w:r>
+            <w:r>
+              <w:br/>
+              <w:t>14:20</w:t>
+            </w:r>
+          </w:p>
+        </w:tc>
+        <w:tc>
+          <w:tcPr>
+            <w:tcW w:w="2214" w:type="dxa"/>
+          </w:tcPr>
+          <w:p>
+            <w:r>
+              <w:t>2 óra</w:t>
+            </w:r>
+          </w:p>
+        </w:tc>
+        <w:tc>
+          <w:tcPr>
+            <w:tcW w:w="2214" w:type="dxa"/>
+          </w:tcPr>
+          <w:p>
+            <w:r>
+              <w:t>Kohár</w:t>
+            </w:r>
+          </w:p>
+        </w:tc>
+        <w:tc>
+          <w:tcPr>
+            <w:tcW w:w="2214" w:type="dxa"/>
+          </w:tcPr>
+          <w:p>
+            <w:r>
+              <w:t>Osztálydiagramm leírása (közös)</w:t>
+            </w:r>
+          </w:p>
+        </w:tc>
+      </w:tr>
+      <w:tr>
+        <w:tc>
+          <w:tcPr>
+            <w:tcW w:w="2214" w:type="dxa"/>
+          </w:tcPr>
+          <w:p>
+            <w:r>
+              <w:t>2025.03.01.</w:t>
+            </w:r>
+          </w:p>
+          <w:p>
+            <w:r>
+              <w:t>16:00</w:t>
+            </w:r>
+          </w:p>
+        </w:tc>
+        <w:tc>
+          <w:tcPr>
+            <w:tcW w:w="2214" w:type="dxa"/>
+          </w:tcPr>
+          <w:p>
+            <w:r>
+              <w:t>1 óra</w:t>
+            </w:r>
+          </w:p>
+        </w:tc>
+        <w:tc>
+          <w:tcPr>
+            <w:tcW w:w="2214" w:type="dxa"/>
+          </w:tcPr>
+          <w:p>
+            <w:r>
+              <w:t>Kohár</w:t>
+            </w:r>
+          </w:p>
+        </w:tc>
+        <w:tc>
+          <w:tcPr>
+            <w:tcW w:w="2214" w:type="dxa"/>
+          </w:tcPr>
+          <w:p>
+            <w:r>
+              <w:t>Gomba állapotgép javítása</w:t>
+            </w:r>
+          </w:p>
+        </w:tc>
+      </w:tr>
+      <w:tr>
+        <w:tc>
+          <w:tcPr>
+            <w:tcW w:w="2214" w:type="dxa"/>
+          </w:tcPr>
+          <w:p>
+            <w:r>
+              <w:t>2025. 03. 02.</w:t>
+            </w:r>
+          </w:p>
+          <w:p>
+            <w:r>
+              <w:t>15:00</w:t>
+            </w:r>
+          </w:p>
+        </w:tc>
+        <w:tc>
+          <w:tcPr>
+            <w:tcW w:w="2214" w:type="dxa"/>
+          </w:tcPr>
+          <w:p>
+            <w:r>
+              <w:t>30 perc</w:t>
+            </w:r>
+          </w:p>
+        </w:tc>
+        <w:tc>
+          <w:tcPr>
+            <w:tcW w:w="2214" w:type="dxa"/>
+          </w:tcPr>
+          <w:p>
+            <w:r>
+              <w:t>Kohár</w:t>
+            </w:r>
+          </w:p>
+        </w:tc>
+        <w:tc>
+          <w:tcPr>
+            <w:tcW w:w="2214" w:type="dxa"/>
+          </w:tcPr>
+          <w:p>
+            <w:r>
+              <w:t>Rovar állapotgép kiegészítése</w:t>
+            </w:r>
+          </w:p>
+        </w:tc>
+      </w:tr>
+      <w:tr>
+        <w:tc>
+          <w:tcPr>
+            <w:tcW w:w="2214" w:type="dxa"/>
+          </w:tcPr>
+          <w:p>
+            <w:r>
+              <w:t>2025.03.02.</w:t>
+            </w:r>
+          </w:p>
+          <w:p>
+            <w:r>
+              <w:t>18:00</w:t>
+            </w:r>
+          </w:p>
+        </w:tc>
+        <w:tc>
+          <w:tcPr>
+            <w:tcW w:w="2214" w:type="dxa"/>
+          </w:tcPr>
+          <w:p>
+            <w:r>
+              <w:t>1 óra</w:t>
+            </w:r>
+          </w:p>
+        </w:tc>
+        <w:tc>
+          <w:tcPr>
+            <w:tcW w:w="2214" w:type="dxa"/>
+          </w:tcPr>
+          <w:p>
+            <w:r>
+              <w:t>Kohár</w:t>
+            </w:r>
+          </w:p>
+        </w:tc>
+        <w:tc>
+          <w:tcPr>
+            <w:tcW w:w="2214" w:type="dxa"/>
+          </w:tcPr>
+          <w:p>
+            <w:r>
+              <w:t>Osztálykatalógus javítása a végleges terveknek megfelelően</w:t>
+            </w:r>
           </w:p>
         </w:tc>
       </w:tr>
@@ -1844,7 +2297,7 @@
         <w:noProof/>
         <w:lang w:val="en-US"/>
       </w:rPr>
-      <w:t>2025-02-26</w:t>
+      <w:t>2025-03-02</w:t>
     </w:r>
     <w:r>
       <w:rPr>
@@ -1896,6 +2349,7 @@
     <w:r>
       <w:tab/>
     </w:r>
+    <w:proofErr w:type="spellStart"/>
     <w:r>
       <w:rPr>
         <w:iCs/>
@@ -1903,6 +2357,7 @@
       </w:rPr>
       <w:t>bandITs</w:t>
     </w:r>
+    <w:proofErr w:type="spellEnd"/>
   </w:p>
 </w:hdr>
 </file>

</xml_diff>